<commit_message>
Uploaded final version of preprint
</commit_message>
<xml_diff>
--- a/Supplementary_Methods.docx
+++ b/Supplementary_Methods.docx
@@ -1,7 +1,250 @@
 
 <file path=word/document.xml><?xml version="1.0" encoding="utf-8"?>
-<w:document xmlns:wpc="http://schemas.microsoft.com/office/word/2010/wordprocessingCanvas" xmlns:cx="http://schemas.microsoft.com/office/drawing/2014/chartex" xmlns:cx1="http://schemas.microsoft.com/office/drawing/2015/9/8/chartex" xmlns:cx2="http://schemas.microsoft.com/office/drawing/2015/10/21/chartex" xmlns:cx3="http://schemas.microsoft.com/office/drawing/2016/5/9/chartex" xmlns:cx4="http://schemas.microsoft.com/office/drawing/2016/5/10/chartex" xmlns:cx5="http://schemas.microsoft.com/office/drawing/2016/5/11/chartex" xmlns:cx6="http://schemas.microsoft.com/office/drawing/2016/5/12/chartex" xmlns:cx7="http://schemas.microsoft.com/office/drawing/2016/5/13/chartex" xmlns:cx8="http://schemas.microsoft.com/office/drawing/2016/5/14/chartex" xmlns:mc="http://schemas.openxmlformats.org/markup-compatibility/2006" xmlns:aink="http://schemas.microsoft.com/office/drawing/2016/ink" xmlns:am3d="http://schemas.microsoft.com/office/drawing/2017/model3d" xmlns:o="urn:schemas-microsoft-com:office:office" xmlns:oel="http://schemas.microsoft.com/office/2019/extlst" xmlns:r="http://schemas.openxmlformats.org/officeDocument/2006/relationships" xmlns:m="http://schemas.openxmlformats.org/officeDocument/2006/math" xmlns:v="urn:schemas-microsoft-com:vml" xmlns:wp14="http://schemas.microsoft.com/office/word/2010/wordprocessingDrawing" xmlns:wp="http://schemas.openxmlformats.org/drawingml/2006/wordprocessingDrawing" xmlns:w10="urn:schemas-microsoft-com:office:word" xmlns:w="http://schemas.openxmlformats.org/wordprocessingml/2006/main" xmlns:w14="http://schemas.microsoft.com/office/word/2010/wordml" xmlns:w15="http://schemas.microsoft.com/office/word/2012/wordml" xmlns:w16cex="http://schemas.microsoft.com/office/word/2018/wordml/cex" xmlns:w16cid="http://schemas.microsoft.com/office/word/2016/wordml/cid" xmlns:w16="http://schemas.microsoft.com/office/word/2018/wordml" xmlns:w16sdtdh="http://schemas.microsoft.com/office/word/2020/wordml/sdtdatahash" xmlns:w16se="http://schemas.microsoft.com/office/word/2015/wordml/symex" xmlns:wpg="http://schemas.microsoft.com/office/word/2010/wordprocessingGroup" xmlns:wpi="http://schemas.microsoft.com/office/word/2010/wordprocessingInk" xmlns:wne="http://schemas.microsoft.com/office/word/2006/wordml" xmlns:wps="http://schemas.microsoft.com/office/word/2010/wordprocessingShape" mc:Ignorable="w14 w15 w16se w16cid w16 w16cex w16sdtdh wp14">
+<w:document xmlns:wpc="http://schemas.microsoft.com/office/word/2010/wordprocessingCanvas" xmlns:cx="http://schemas.microsoft.com/office/drawing/2014/chartex" xmlns:cx1="http://schemas.microsoft.com/office/drawing/2015/9/8/chartex" xmlns:cx2="http://schemas.microsoft.com/office/drawing/2015/10/21/chartex" xmlns:cx3="http://schemas.microsoft.com/office/drawing/2016/5/9/chartex" xmlns:cx4="http://schemas.microsoft.com/office/drawing/2016/5/10/chartex" xmlns:cx5="http://schemas.microsoft.com/office/drawing/2016/5/11/chartex" xmlns:cx6="http://schemas.microsoft.com/office/drawing/2016/5/12/chartex" xmlns:cx7="http://schemas.microsoft.com/office/drawing/2016/5/13/chartex" xmlns:cx8="http://schemas.microsoft.com/office/drawing/2016/5/14/chartex" xmlns:mc="http://schemas.openxmlformats.org/markup-compatibility/2006" xmlns:aink="http://schemas.microsoft.com/office/drawing/2016/ink" xmlns:am3d="http://schemas.microsoft.com/office/drawing/2017/model3d" xmlns:o="urn:schemas-microsoft-com:office:office" xmlns:r="http://schemas.openxmlformats.org/officeDocument/2006/relationships" xmlns:m="http://schemas.openxmlformats.org/officeDocument/2006/math" xmlns:v="urn:schemas-microsoft-com:vml" xmlns:wp14="http://schemas.microsoft.com/office/word/2010/wordprocessingDrawing" xmlns:wp="http://schemas.openxmlformats.org/drawingml/2006/wordprocessingDrawing" xmlns:w10="urn:schemas-microsoft-com:office:word" xmlns:w="http://schemas.openxmlformats.org/wordprocessingml/2006/main" xmlns:w14="http://schemas.microsoft.com/office/word/2010/wordml" xmlns:w15="http://schemas.microsoft.com/office/word/2012/wordml" xmlns:w16cid="http://schemas.microsoft.com/office/word/2016/wordml/cid" xmlns:w16se="http://schemas.microsoft.com/office/word/2015/wordml/symex" xmlns:wpg="http://schemas.microsoft.com/office/word/2010/wordprocessingGroup" xmlns:wpi="http://schemas.microsoft.com/office/word/2010/wordprocessingInk" xmlns:wne="http://schemas.microsoft.com/office/word/2006/wordml" xmlns:wps="http://schemas.microsoft.com/office/word/2010/wordprocessingShape" mc:Ignorable="w14 w15 w16se w16cid wp14">
   <w:body>
+    <w:p>
+      <w:pPr>
+        <w:jc w:val="center"/>
+        <w:rPr>
+          <w:rFonts w:ascii="Garamond" w:hAnsi="Garamond"/>
+          <w:u w:val="single"/>
+        </w:rPr>
+      </w:pPr>
+      <w:r>
+        <w:rPr>
+          <w:rFonts w:ascii="Garamond" w:hAnsi="Garamond"/>
+          <w:u w:val="single"/>
+        </w:rPr>
+        <w:t>S</w:t>
+      </w:r>
+      <w:r>
+        <w:rPr>
+          <w:rFonts w:ascii="Garamond" w:hAnsi="Garamond"/>
+          <w:u w:val="single"/>
+        </w:rPr>
+        <w:t xml:space="preserve">timulus </w:t>
+      </w:r>
+      <w:r>
+        <w:rPr>
+          <w:rFonts w:ascii="Garamond" w:hAnsi="Garamond"/>
+          <w:u w:val="single"/>
+        </w:rPr>
+        <w:t>S</w:t>
+      </w:r>
+      <w:r>
+        <w:rPr>
+          <w:rFonts w:ascii="Garamond" w:hAnsi="Garamond"/>
+          <w:u w:val="single"/>
+        </w:rPr>
+        <w:t>et</w:t>
+      </w:r>
+    </w:p>
+    <w:p>
+      <w:pPr>
+        <w:rPr>
+          <w:rFonts w:ascii="Garamond" w:hAnsi="Garamond"/>
+        </w:rPr>
+      </w:pPr>
+      <w:r>
+        <w:rPr>
+          <w:rFonts w:ascii="Garamond" w:hAnsi="Garamond"/>
+        </w:rPr>
+        <w:t xml:space="preserve">The scenes as the same as those used in </w:t>
+      </w:r>
+      <w:proofErr w:type="spellStart"/>
+      <w:r>
+        <w:rPr>
+          <w:rFonts w:ascii="Garamond" w:hAnsi="Garamond"/>
+        </w:rPr>
+        <w:t>Rimmele</w:t>
+      </w:r>
+      <w:proofErr w:type="spellEnd"/>
+      <w:r>
+        <w:rPr>
+          <w:rFonts w:ascii="Garamond" w:hAnsi="Garamond"/>
+        </w:rPr>
+        <w:t xml:space="preserve"> et al. (2012).  </w:t>
+      </w:r>
+      <w:r>
+        <w:rPr>
+          <w:rFonts w:ascii="Garamond" w:hAnsi="Garamond"/>
+        </w:rPr>
+        <w:t>All scenes</w:t>
+      </w:r>
+      <w:r>
+        <w:rPr>
+          <w:rFonts w:ascii="Garamond" w:hAnsi="Garamond"/>
+        </w:rPr>
+        <w:t xml:space="preserve"> </w:t>
+      </w:r>
+      <w:r>
+        <w:rPr>
+          <w:rFonts w:ascii="Garamond" w:hAnsi="Garamond"/>
+        </w:rPr>
+        <w:t>were selected from the International Affective Picture Set based on the normative ratings</w:t>
+      </w:r>
+      <w:r>
+        <w:rPr>
+          <w:rFonts w:ascii="Garamond" w:hAnsi="Garamond"/>
+        </w:rPr>
+        <w:t xml:space="preserve"> </w:t>
+      </w:r>
+      <w:r>
+        <w:rPr>
+          <w:rFonts w:ascii="Garamond" w:hAnsi="Garamond"/>
+        </w:rPr>
+        <w:t>provided for emotional arousal and valence assessed with the Self-Assessment Manikin</w:t>
+      </w:r>
+      <w:r>
+        <w:rPr>
+          <w:rFonts w:ascii="Garamond" w:hAnsi="Garamond"/>
+        </w:rPr>
+        <w:t xml:space="preserve"> </w:t>
+      </w:r>
+      <w:r>
+        <w:rPr>
+          <w:rFonts w:ascii="Garamond" w:hAnsi="Garamond"/>
+        </w:rPr>
+        <w:t>(SAM) scale</w:t>
+      </w:r>
+      <w:r>
+        <w:rPr>
+          <w:rFonts w:ascii="Garamond" w:hAnsi="Garamond"/>
+        </w:rPr>
+        <w:t xml:space="preserve"> </w:t>
+      </w:r>
+      <w:r>
+        <w:rPr>
+          <w:rFonts w:ascii="Garamond" w:hAnsi="Garamond"/>
+        </w:rPr>
+        <w:t>(1 = unhappy, 9 = happy; 1 = calm, 9 = excited) (Lang, 1999). Based on their</w:t>
+      </w:r>
+      <w:r>
+        <w:rPr>
+          <w:rFonts w:ascii="Garamond" w:hAnsi="Garamond"/>
+        </w:rPr>
+        <w:t xml:space="preserve"> </w:t>
+      </w:r>
+      <w:r>
+        <w:rPr>
+          <w:rFonts w:ascii="Garamond" w:hAnsi="Garamond"/>
+        </w:rPr>
+        <w:t>normative ratings, th</w:t>
+      </w:r>
+      <w:r>
+        <w:rPr>
+          <w:rFonts w:ascii="Garamond" w:hAnsi="Garamond"/>
+        </w:rPr>
+        <w:t xml:space="preserve">e </w:t>
+      </w:r>
+      <w:r>
+        <w:rPr>
+          <w:rFonts w:ascii="Garamond" w:hAnsi="Garamond"/>
+        </w:rPr>
+        <w:t>scenes were divided into an emotional set (arousal: M = 5.62, SD =</w:t>
+      </w:r>
+      <w:r>
+        <w:rPr>
+          <w:rFonts w:ascii="Garamond" w:hAnsi="Garamond"/>
+        </w:rPr>
+        <w:t xml:space="preserve"> </w:t>
+      </w:r>
+      <w:r>
+        <w:rPr>
+          <w:rFonts w:ascii="Garamond" w:hAnsi="Garamond"/>
+        </w:rPr>
+        <w:t xml:space="preserve">0.63, valence: M = </w:t>
+      </w:r>
+      <w:bookmarkStart w:id="0" w:name="_GoBack"/>
+      <w:bookmarkEnd w:id="0"/>
+      <w:r>
+        <w:rPr>
+          <w:rFonts w:ascii="Garamond" w:hAnsi="Garamond"/>
+        </w:rPr>
+        <w:t>2.88, SD = 0.74) and a neutral set (arousal: M = 3.87, SD = 0.94, valence:</w:t>
+      </w:r>
+      <w:r>
+        <w:rPr>
+          <w:rFonts w:ascii="Garamond" w:hAnsi="Garamond"/>
+        </w:rPr>
+        <w:t xml:space="preserve"> </w:t>
+      </w:r>
+      <w:r>
+        <w:rPr>
+          <w:rFonts w:ascii="Garamond" w:hAnsi="Garamond"/>
+        </w:rPr>
+        <w:t>M = 5.58, SD = 0.60). Negative and neutral scenes were matched on visual complexity.</w:t>
+      </w:r>
+      <w:r>
+        <w:rPr>
+          <w:rFonts w:ascii="Garamond" w:hAnsi="Garamond"/>
+        </w:rPr>
+        <w:t xml:space="preserve"> </w:t>
+      </w:r>
+      <w:r>
+        <w:rPr>
+          <w:rFonts w:ascii="Garamond" w:hAnsi="Garamond"/>
+        </w:rPr>
+        <w:t>Visual complexity was rated by a separate group of participants (N = 5) on a 9-point scale (1</w:t>
+      </w:r>
+      <w:r>
+        <w:rPr>
+          <w:rFonts w:ascii="Garamond" w:hAnsi="Garamond"/>
+        </w:rPr>
+        <w:t xml:space="preserve"> </w:t>
+      </w:r>
+      <w:r>
+        <w:rPr>
+          <w:rFonts w:ascii="Garamond" w:hAnsi="Garamond"/>
+        </w:rPr>
+        <w:t>= not at all complex to 9 = highly complex). Neutral (M = 4.77, SD = 1.53) and negative (M</w:t>
+      </w:r>
+      <w:r>
+        <w:rPr>
+          <w:rFonts w:ascii="Garamond" w:hAnsi="Garamond"/>
+        </w:rPr>
+        <w:t xml:space="preserve"> </w:t>
+      </w:r>
+      <w:r>
+        <w:rPr>
+          <w:rFonts w:ascii="Garamond" w:hAnsi="Garamond"/>
+        </w:rPr>
+        <w:t>= 5.24, SD = 1.40) scenes did not differ in their visual complexity, p &gt; .26. For both the</w:t>
+      </w:r>
+      <w:r>
+        <w:rPr>
+          <w:rFonts w:ascii="Garamond" w:hAnsi="Garamond"/>
+        </w:rPr>
+        <w:t xml:space="preserve"> </w:t>
+      </w:r>
+      <w:r>
+        <w:rPr>
+          <w:rFonts w:ascii="Garamond" w:hAnsi="Garamond"/>
+        </w:rPr>
+        <w:t>negative and neutral scene sets, approximately two-thirds depicted humans and the</w:t>
+      </w:r>
+      <w:r>
+        <w:rPr>
+          <w:rFonts w:ascii="Garamond" w:hAnsi="Garamond"/>
+        </w:rPr>
+        <w:t xml:space="preserve"> </w:t>
+      </w:r>
+      <w:r>
+        <w:rPr>
+          <w:rFonts w:ascii="Garamond" w:hAnsi="Garamond"/>
+        </w:rPr>
+        <w:t>remaining one-third depicted animals and inanimate objects to an equal degree.</w:t>
+      </w:r>
+    </w:p>
+    <w:p>
+      <w:pPr>
+        <w:jc w:val="center"/>
+        <w:rPr>
+          <w:rFonts w:ascii="Garamond" w:hAnsi="Garamond"/>
+          <w:u w:val="single"/>
+        </w:rPr>
+      </w:pPr>
+    </w:p>
     <w:p>
       <w:pPr>
         <w:jc w:val="center"/>
@@ -1615,6 +1858,7 @@
                 <w:color w:val="212121"/>
                 <w:shd w:val="clear" w:color="auto" w:fill="FFFFFF"/>
               </w:rPr>
+              <w:lastRenderedPageBreak/>
               <w:t>Vividness of Visual Imagery (VVIQ)</w:t>
             </w:r>
           </w:p>
@@ -2065,7 +2309,8 @@
     <w:p>
       <w:pPr>
         <w:rPr>
-          <w:rFonts w:ascii="Garamond" w:eastAsia="Times New Roman" w:hAnsi="Garamond" w:cs="Times New Roman"/>
+          <w:rFonts w:ascii="Garamond" w:hAnsi="Garamond"/>
+          <w:u w:val="single"/>
         </w:rPr>
       </w:pPr>
       <w:r>
@@ -2098,21 +2343,6 @@
         <w:rPr>
           <w:rFonts w:ascii="Garamond" w:hAnsi="Garamond"/>
           <w:u w:val="single"/>
-        </w:rPr>
-      </w:pPr>
-    </w:p>
-    <w:p>
-      <w:pPr>
-        <w:rPr>
-          <w:rFonts w:ascii="Garamond" w:hAnsi="Garamond"/>
-          <w:u w:val="single"/>
-        </w:rPr>
-      </w:pPr>
-    </w:p>
-    <w:p>
-      <w:pPr>
-        <w:rPr>
-          <w:rFonts w:ascii="Garamond" w:hAnsi="Garamond"/>
         </w:rPr>
       </w:pPr>
     </w:p>
@@ -2120,25 +2350,24 @@
       <w:pPr>
         <w:jc w:val="center"/>
         <w:rPr>
+          <w:rFonts w:ascii="Garamond" w:hAnsi="Garamond"/>
+          <w:u w:val="single"/>
+        </w:rPr>
+      </w:pPr>
+    </w:p>
+    <w:p>
+      <w:pPr>
+        <w:jc w:val="center"/>
+        <w:rPr>
+          <w:rFonts w:ascii="Garamond" w:eastAsia="Times New Roman" w:hAnsi="Garamond" w:cs="Times New Roman"/>
+        </w:rPr>
+      </w:pPr>
+      <w:r>
+        <w:rPr>
           <w:rFonts w:ascii="Garamond" w:hAnsi="Garamond" w:cs="ÍÉµ!"/>
           <w:color w:val="000000" w:themeColor="text1"/>
           <w:u w:val="single"/>
         </w:rPr>
-      </w:pPr>
-      <w:r>
-        <w:rPr>
-          <w:rFonts w:ascii="Garamond" w:hAnsi="Garamond"/>
-          <w:u w:val="single"/>
-        </w:rPr>
-        <w:br w:type="page"/>
-      </w:r>
-      <w:r>
-        <w:rPr>
-          <w:rFonts w:ascii="Garamond" w:hAnsi="Garamond" w:cs="ÍÉµ!"/>
-          <w:color w:val="000000" w:themeColor="text1"/>
-          <w:u w:val="single"/>
-        </w:rPr>
-        <w:lastRenderedPageBreak/>
         <w:t>Supplementa</w:t>
       </w:r>
       <w:r>
@@ -2600,19 +2829,8 @@
           <w:iCs/>
           <w:color w:val="000000" w:themeColor="text1"/>
         </w:rPr>
-        <w:t xml:space="preserve">Metamemory confidence judgements for items were metacognitively </w:t>
-      </w:r>
-      <w:proofErr w:type="gramStart"/>
-      <w:r>
-        <w:rPr>
-          <w:rFonts w:ascii="Garamond" w:hAnsi="Garamond" w:cs="ÍÉµ!"/>
-          <w:i/>
-          <w:iCs/>
-          <w:color w:val="000000" w:themeColor="text1"/>
-        </w:rPr>
-        <w:t>inefficient</w:t>
-      </w:r>
-      <w:proofErr w:type="gramEnd"/>
+        <w:t>Metamemory confidence judgements for items were metacognitively inefficient</w:t>
+      </w:r>
     </w:p>
     <w:p>
       <w:pPr>
@@ -2742,7 +2960,15 @@
           <w:rFonts w:ascii="Garamond" w:hAnsi="Garamond"/>
           <w:color w:val="000000" w:themeColor="text1"/>
         </w:rPr>
-        <w:t>, we hierarchically estimated metacognitive efficiency at the group level</w:t>
+        <w:t xml:space="preserve">, we hierarchically estimated </w:t>
+      </w:r>
+      <w:r>
+        <w:rPr>
+          <w:rFonts w:ascii="Garamond" w:hAnsi="Garamond"/>
+          <w:color w:val="000000" w:themeColor="text1"/>
+        </w:rPr>
+        <w:lastRenderedPageBreak/>
+        <w:t>metacognitive efficiency at the group level</w:t>
       </w:r>
       <w:r>
         <w:rPr>
@@ -2805,15 +3031,7 @@
           <w:rFonts w:ascii="Garamond" w:hAnsi="Garamond"/>
           <w:color w:val="000000" w:themeColor="text1"/>
         </w:rPr>
-        <w:t xml:space="preserve">possess an M-ratio of 1. In our sample, metamemory confidence judgements were metacognitively </w:t>
-      </w:r>
-      <w:r>
-        <w:rPr>
-          <w:rFonts w:ascii="Garamond" w:hAnsi="Garamond"/>
-          <w:color w:val="000000" w:themeColor="text1"/>
-        </w:rPr>
-        <w:lastRenderedPageBreak/>
-        <w:t xml:space="preserve">inefficient </w:t>
+        <w:t xml:space="preserve">possess an M-ratio of 1. In our sample, metamemory confidence judgements were metacognitively inefficient </w:t>
       </w:r>
       <w:r>
         <w:rPr>
@@ -2978,19 +3196,8 @@
           <w:iCs/>
           <w:color w:val="000000" w:themeColor="text1"/>
         </w:rPr>
-        <w:t xml:space="preserve"> or metacognitive </w:t>
-      </w:r>
-      <w:proofErr w:type="gramStart"/>
-      <w:r>
-        <w:rPr>
-          <w:rFonts w:ascii="Garamond" w:hAnsi="Garamond" w:cs="ÍÉµ!"/>
-          <w:i/>
-          <w:iCs/>
-          <w:color w:val="000000" w:themeColor="text1"/>
-        </w:rPr>
-        <w:t>judgements</w:t>
-      </w:r>
-      <w:proofErr w:type="gramEnd"/>
+        <w:t xml:space="preserve"> or metacognitive judgements</w:t>
+      </w:r>
     </w:p>
     <w:p>
       <w:pPr>
@@ -3590,6 +3797,7 @@
           <w:rFonts w:ascii="Garamond" w:hAnsi="Garamond" w:cs="ÍÉµ!"/>
           <w:color w:val="000000" w:themeColor="text1"/>
         </w:rPr>
+        <w:lastRenderedPageBreak/>
         <w:t xml:space="preserve">indicates </w:t>
       </w:r>
       <w:r>
@@ -3721,7 +3929,6 @@
           <w:rFonts w:ascii="Garamond" w:hAnsi="Garamond" w:cs="ÍÉµ!"/>
           <w:color w:val="000000" w:themeColor="text1"/>
         </w:rPr>
-        <w:lastRenderedPageBreak/>
         <w:tab/>
         <w:t xml:space="preserve">Recognition judgments were more sensitive </w:t>
       </w:r>
@@ -4150,55 +4357,8 @@
           <w:iCs/>
           <w:color w:val="000000" w:themeColor="text1"/>
         </w:rPr>
-        <w:t xml:space="preserve">Metacognitive efficiency was </w:t>
-      </w:r>
-      <w:r>
-        <w:rPr>
-          <w:rFonts w:ascii="Garamond" w:hAnsi="Garamond" w:cs="ÍÉµ!"/>
-          <w:i/>
-          <w:iCs/>
-          <w:color w:val="000000" w:themeColor="text1"/>
-        </w:rPr>
-        <w:t>2</w:t>
-      </w:r>
-      <w:r>
-        <w:rPr>
-          <w:rFonts w:ascii="Garamond" w:hAnsi="Garamond" w:cs="ÍÉµ!"/>
-          <w:i/>
-          <w:iCs/>
-          <w:color w:val="000000" w:themeColor="text1"/>
-        </w:rPr>
-        <w:t>.</w:t>
-      </w:r>
-      <w:r>
-        <w:rPr>
-          <w:rFonts w:ascii="Garamond" w:hAnsi="Garamond" w:cs="ÍÉµ!"/>
-          <w:i/>
-          <w:iCs/>
-          <w:color w:val="000000" w:themeColor="text1"/>
-        </w:rPr>
-        <w:t>31</w:t>
-      </w:r>
-      <w:r>
-        <w:rPr>
-          <w:rFonts w:ascii="Garamond" w:hAnsi="Garamond" w:cs="ÍÉµ!"/>
-          <w:i/>
-          <w:iCs/>
-          <w:color w:val="000000" w:themeColor="text1"/>
-        </w:rPr>
-        <w:t xml:space="preserve">x greater for neutral valenced </w:t>
-      </w:r>
-      <w:proofErr w:type="gramStart"/>
-      <w:r>
-        <w:rPr>
-          <w:rFonts w:ascii="Garamond" w:hAnsi="Garamond" w:cs="ÍÉµ!"/>
-          <w:i/>
-          <w:iCs/>
-          <w:color w:val="000000" w:themeColor="text1"/>
-        </w:rPr>
-        <w:t>items</w:t>
-      </w:r>
-      <w:proofErr w:type="gramEnd"/>
+        <w:t>Metacognitive efficiency was 2.31x greater for neutral valenced items</w:t>
+      </w:r>
     </w:p>
     <w:p>
       <w:pPr>
@@ -4277,21 +4437,30 @@
           <w:rFonts w:ascii="Garamond" w:hAnsi="Garamond" w:cs="ÍÉµ!"/>
           <w:color w:val="000000" w:themeColor="text1"/>
         </w:rPr>
-        <w:t>were</w:t>
+        <w:t xml:space="preserve">were </w:t>
       </w:r>
       <w:r>
         <w:rPr>
           <w:rFonts w:ascii="Garamond" w:hAnsi="Garamond" w:cs="ÍÉµ!"/>
           <w:color w:val="000000" w:themeColor="text1"/>
         </w:rPr>
-        <w:t xml:space="preserve"> </w:t>
+        <w:t>higher (</w:t>
+      </w:r>
+      <w:r>
+        <w:rPr>
+          <w:rFonts w:ascii="Garamond" w:hAnsi="Garamond" w:cs="ÍÉµ!"/>
+          <w:i/>
+          <w:iCs/>
+          <w:color w:val="000000" w:themeColor="text1"/>
+        </w:rPr>
+        <w:t>M</w:t>
       </w:r>
       <w:r>
         <w:rPr>
           <w:rFonts w:ascii="Garamond" w:hAnsi="Garamond" w:cs="ÍÉµ!"/>
           <w:color w:val="000000" w:themeColor="text1"/>
         </w:rPr>
-        <w:t>higher (</w:t>
+        <w:t xml:space="preserve">=2.43, </w:t>
       </w:r>
       <w:r>
         <w:rPr>
@@ -4300,116 +4469,116 @@
           <w:iCs/>
           <w:color w:val="000000" w:themeColor="text1"/>
         </w:rPr>
-        <w:t>M</w:t>
+        <w:t>SD</w:t>
       </w:r>
       <w:r>
         <w:rPr>
           <w:rFonts w:ascii="Garamond" w:hAnsi="Garamond" w:cs="ÍÉµ!"/>
           <w:color w:val="000000" w:themeColor="text1"/>
         </w:rPr>
-        <w:t>=2.4</w:t>
+        <w:t>=0.32)</w:t>
       </w:r>
       <w:r>
         <w:rPr>
           <w:rFonts w:ascii="Garamond" w:hAnsi="Garamond" w:cs="ÍÉµ!"/>
           <w:color w:val="000000" w:themeColor="text1"/>
         </w:rPr>
-        <w:t>3</w:t>
+        <w:t xml:space="preserve"> </w:t>
       </w:r>
       <w:r>
         <w:rPr>
           <w:rFonts w:ascii="Garamond" w:hAnsi="Garamond" w:cs="ÍÉµ!"/>
           <w:color w:val="000000" w:themeColor="text1"/>
         </w:rPr>
-        <w:t xml:space="preserve">, </w:t>
-      </w:r>
-      <w:r>
-        <w:rPr>
-          <w:rFonts w:ascii="Garamond" w:hAnsi="Garamond" w:cs="ÍÉµ!"/>
-          <w:i/>
-          <w:iCs/>
-          <w:color w:val="000000" w:themeColor="text1"/>
-        </w:rPr>
-        <w:t>SD</w:t>
+        <w:t>than</w:t>
       </w:r>
       <w:r>
         <w:rPr>
           <w:rFonts w:ascii="Garamond" w:hAnsi="Garamond" w:cs="ÍÉµ!"/>
           <w:color w:val="000000" w:themeColor="text1"/>
         </w:rPr>
-        <w:t>=0.</w:t>
+        <w:t xml:space="preserve"> </w:t>
       </w:r>
       <w:r>
         <w:rPr>
           <w:rFonts w:ascii="Garamond" w:hAnsi="Garamond" w:cs="ÍÉµ!"/>
           <w:color w:val="000000" w:themeColor="text1"/>
         </w:rPr>
-        <w:t>32</w:t>
+        <w:t>neutral (</w:t>
+      </w:r>
+      <w:r>
+        <w:rPr>
+          <w:rFonts w:ascii="Garamond" w:hAnsi="Garamond" w:cs="ÍÉµ!"/>
+          <w:i/>
+          <w:iCs/>
+          <w:color w:val="000000" w:themeColor="text1"/>
+        </w:rPr>
+        <w:t>M</w:t>
       </w:r>
       <w:r>
         <w:rPr>
           <w:rFonts w:ascii="Garamond" w:hAnsi="Garamond" w:cs="ÍÉµ!"/>
           <w:color w:val="000000" w:themeColor="text1"/>
         </w:rPr>
-        <w:t>)</w:t>
+        <w:t xml:space="preserve">=2.34, </w:t>
+      </w:r>
+      <w:r>
+        <w:rPr>
+          <w:rFonts w:ascii="Garamond" w:hAnsi="Garamond" w:cs="ÍÉµ!"/>
+          <w:i/>
+          <w:iCs/>
+          <w:color w:val="000000" w:themeColor="text1"/>
+        </w:rPr>
+        <w:t>SD</w:t>
       </w:r>
       <w:r>
         <w:rPr>
           <w:rFonts w:ascii="Garamond" w:hAnsi="Garamond" w:cs="ÍÉµ!"/>
           <w:color w:val="000000" w:themeColor="text1"/>
         </w:rPr>
-        <w:t xml:space="preserve"> </w:t>
+        <w:t>=0.34).</w:t>
       </w:r>
       <w:r>
         <w:rPr>
           <w:rFonts w:ascii="Garamond" w:hAnsi="Garamond" w:cs="ÍÉµ!"/>
           <w:color w:val="000000" w:themeColor="text1"/>
         </w:rPr>
-        <w:t>than</w:t>
+        <w:t xml:space="preserve"> </w:t>
       </w:r>
       <w:r>
         <w:rPr>
           <w:rFonts w:ascii="Garamond" w:hAnsi="Garamond" w:cs="ÍÉµ!"/>
           <w:color w:val="000000" w:themeColor="text1"/>
         </w:rPr>
-        <w:t xml:space="preserve"> </w:t>
+        <w:t>W</w:t>
       </w:r>
       <w:r>
         <w:rPr>
           <w:rFonts w:ascii="Garamond" w:hAnsi="Garamond" w:cs="ÍÉµ!"/>
           <w:color w:val="000000" w:themeColor="text1"/>
         </w:rPr>
-        <w:t>neutral (</w:t>
-      </w:r>
-      <w:r>
-        <w:rPr>
-          <w:rFonts w:ascii="Garamond" w:hAnsi="Garamond" w:cs="ÍÉµ!"/>
-          <w:i/>
-          <w:iCs/>
-          <w:color w:val="000000" w:themeColor="text1"/>
-        </w:rPr>
-        <w:t>M</w:t>
+        <w:t xml:space="preserve">e can be at least 89% </w:t>
       </w:r>
       <w:r>
         <w:rPr>
           <w:rFonts w:ascii="Garamond" w:hAnsi="Garamond" w:cs="ÍÉµ!"/>
           <w:color w:val="000000" w:themeColor="text1"/>
         </w:rPr>
-        <w:t>=2.</w:t>
+        <w:t>certain</w:t>
       </w:r>
       <w:r>
         <w:rPr>
           <w:rFonts w:ascii="Garamond" w:hAnsi="Garamond" w:cs="ÍÉµ!"/>
           <w:color w:val="000000" w:themeColor="text1"/>
         </w:rPr>
-        <w:t>34</w:t>
+        <w:t xml:space="preserve"> that confidence ratings meaningfully differ across valence </w:t>
       </w:r>
       <w:r>
         <w:rPr>
           <w:rFonts w:ascii="Garamond" w:hAnsi="Garamond" w:cs="ÍÉµ!"/>
           <w:color w:val="000000" w:themeColor="text1"/>
         </w:rPr>
-        <w:t xml:space="preserve">, </w:t>
+        <w:t>(</w:t>
       </w:r>
       <w:r>
         <w:rPr>
@@ -4418,196 +4587,40 @@
           <w:iCs/>
           <w:color w:val="000000" w:themeColor="text1"/>
         </w:rPr>
-        <w:t>SD</w:t>
+        <w:t xml:space="preserve">M </w:t>
       </w:r>
       <w:r>
         <w:rPr>
           <w:rFonts w:ascii="Garamond" w:hAnsi="Garamond" w:cs="ÍÉµ!"/>
           <w:color w:val="000000" w:themeColor="text1"/>
         </w:rPr>
-        <w:t>=0.</w:t>
+        <w:t xml:space="preserve">= 0.09, </w:t>
+      </w:r>
+      <w:r>
+        <w:rPr>
+          <w:rFonts w:ascii="Garamond" w:hAnsi="Garamond" w:cs="ÍÉµ!"/>
+          <w:i/>
+          <w:iCs/>
+          <w:color w:val="000000" w:themeColor="text1"/>
+        </w:rPr>
+        <w:t>HDI</w:t>
+      </w:r>
+      <w:r>
+        <w:rPr>
+          <w:rFonts w:ascii="Garamond" w:hAnsi="Garamond" w:cs="ÍÉµ!"/>
+          <w:i/>
+          <w:iCs/>
+          <w:color w:val="000000" w:themeColor="text1"/>
+          <w:vertAlign w:val="subscript"/>
+        </w:rPr>
+        <w:t xml:space="preserve">89% </w:t>
       </w:r>
       <w:r>
         <w:rPr>
           <w:rFonts w:ascii="Garamond" w:hAnsi="Garamond" w:cs="ÍÉµ!"/>
           <w:color w:val="000000" w:themeColor="text1"/>
         </w:rPr>
-        <w:t>34</w:t>
-      </w:r>
-      <w:r>
-        <w:rPr>
-          <w:rFonts w:ascii="Garamond" w:hAnsi="Garamond" w:cs="ÍÉµ!"/>
-          <w:color w:val="000000" w:themeColor="text1"/>
-        </w:rPr>
-        <w:t>).</w:t>
-      </w:r>
-      <w:r>
-        <w:rPr>
-          <w:rFonts w:ascii="Garamond" w:hAnsi="Garamond" w:cs="ÍÉµ!"/>
-          <w:color w:val="000000" w:themeColor="text1"/>
-        </w:rPr>
-        <w:t xml:space="preserve"> </w:t>
-      </w:r>
-      <w:r>
-        <w:rPr>
-          <w:rFonts w:ascii="Garamond" w:hAnsi="Garamond" w:cs="ÍÉµ!"/>
-          <w:color w:val="000000" w:themeColor="text1"/>
-        </w:rPr>
-        <w:t>W</w:t>
-      </w:r>
-      <w:r>
-        <w:rPr>
-          <w:rFonts w:ascii="Garamond" w:hAnsi="Garamond" w:cs="ÍÉµ!"/>
-          <w:color w:val="000000" w:themeColor="text1"/>
-        </w:rPr>
-        <w:t xml:space="preserve">e can be at least 89% </w:t>
-      </w:r>
-      <w:r>
-        <w:rPr>
-          <w:rFonts w:ascii="Garamond" w:hAnsi="Garamond" w:cs="ÍÉµ!"/>
-          <w:color w:val="000000" w:themeColor="text1"/>
-        </w:rPr>
-        <w:t>certain</w:t>
-      </w:r>
-      <w:r>
-        <w:rPr>
-          <w:rFonts w:ascii="Garamond" w:hAnsi="Garamond" w:cs="ÍÉµ!"/>
-          <w:color w:val="000000" w:themeColor="text1"/>
-        </w:rPr>
-        <w:t xml:space="preserve"> that confidence ratings meaningfully differ across valence </w:t>
-      </w:r>
-      <w:r>
-        <w:rPr>
-          <w:rFonts w:ascii="Garamond" w:hAnsi="Garamond" w:cs="ÍÉµ!"/>
-          <w:color w:val="000000" w:themeColor="text1"/>
-        </w:rPr>
-        <w:t>(</w:t>
-      </w:r>
-      <w:r>
-        <w:rPr>
-          <w:rFonts w:ascii="Garamond" w:hAnsi="Garamond" w:cs="ÍÉµ!"/>
-          <w:i/>
-          <w:iCs/>
-          <w:color w:val="000000" w:themeColor="text1"/>
-        </w:rPr>
-        <w:t xml:space="preserve">M </w:t>
-      </w:r>
-      <w:r>
-        <w:rPr>
-          <w:rFonts w:ascii="Garamond" w:hAnsi="Garamond" w:cs="ÍÉµ!"/>
-          <w:color w:val="000000" w:themeColor="text1"/>
-        </w:rPr>
-        <w:t>= 0.0</w:t>
-      </w:r>
-      <w:r>
-        <w:rPr>
-          <w:rFonts w:ascii="Garamond" w:hAnsi="Garamond" w:cs="ÍÉµ!"/>
-          <w:color w:val="000000" w:themeColor="text1"/>
-        </w:rPr>
-        <w:t>9</w:t>
-      </w:r>
-      <w:r>
-        <w:rPr>
-          <w:rFonts w:ascii="Garamond" w:hAnsi="Garamond" w:cs="ÍÉµ!"/>
-          <w:color w:val="000000" w:themeColor="text1"/>
-        </w:rPr>
-        <w:t xml:space="preserve">, </w:t>
-      </w:r>
-      <w:r>
-        <w:rPr>
-          <w:rFonts w:ascii="Garamond" w:hAnsi="Garamond" w:cs="ÍÉµ!"/>
-          <w:i/>
-          <w:iCs/>
-          <w:color w:val="000000" w:themeColor="text1"/>
-        </w:rPr>
-        <w:t>HDI</w:t>
-      </w:r>
-      <w:r>
-        <w:rPr>
-          <w:rFonts w:ascii="Garamond" w:hAnsi="Garamond" w:cs="ÍÉµ!"/>
-          <w:i/>
-          <w:iCs/>
-          <w:color w:val="000000" w:themeColor="text1"/>
-          <w:vertAlign w:val="subscript"/>
-        </w:rPr>
-        <w:t xml:space="preserve">89% </w:t>
-      </w:r>
-      <w:r>
-        <w:rPr>
-          <w:rFonts w:ascii="Garamond" w:hAnsi="Garamond" w:cs="ÍÉµ!"/>
-          <w:color w:val="000000" w:themeColor="text1"/>
-        </w:rPr>
-        <w:t>= [0.04, 0.1</w:t>
-      </w:r>
-      <w:r>
-        <w:rPr>
-          <w:rFonts w:ascii="Garamond" w:hAnsi="Garamond" w:cs="ÍÉµ!"/>
-          <w:color w:val="000000" w:themeColor="text1"/>
-        </w:rPr>
-        <w:t>4</w:t>
-      </w:r>
-      <w:r>
-        <w:rPr>
-          <w:rFonts w:ascii="Garamond" w:hAnsi="Garamond" w:cs="ÍÉµ!"/>
-          <w:color w:val="000000" w:themeColor="text1"/>
-        </w:rPr>
-        <w:t>]) with a 99.9</w:t>
-      </w:r>
-      <w:r>
-        <w:rPr>
-          <w:rFonts w:ascii="Garamond" w:hAnsi="Garamond" w:cs="ÍÉµ!"/>
-          <w:color w:val="000000" w:themeColor="text1"/>
-        </w:rPr>
-        <w:t>8</w:t>
-      </w:r>
-      <w:r>
-        <w:rPr>
-          <w:rFonts w:ascii="Garamond" w:hAnsi="Garamond" w:cs="ÍÉµ!"/>
-          <w:color w:val="000000" w:themeColor="text1"/>
-        </w:rPr>
-        <w:t xml:space="preserve">% probability of being higher for negatively valenced items. This conclusion is additionally supported by </w:t>
-      </w:r>
-      <w:r>
-        <w:rPr>
-          <w:rFonts w:ascii="Garamond" w:hAnsi="Garamond" w:cs="ÍÉµ!"/>
-          <w:color w:val="000000" w:themeColor="text1"/>
-        </w:rPr>
-        <w:t>64.5</w:t>
-      </w:r>
-      <w:r>
-        <w:rPr>
-          <w:rFonts w:ascii="Garamond" w:hAnsi="Garamond" w:cs="ÍÉµ!"/>
-          <w:color w:val="000000" w:themeColor="text1"/>
-        </w:rPr>
-        <w:t>% (</w:t>
-      </w:r>
-      <w:r>
-        <w:rPr>
-          <w:rFonts w:ascii="Garamond" w:hAnsi="Garamond" w:cs="ÍÉµ!"/>
-          <w:color w:val="000000" w:themeColor="text1"/>
-        </w:rPr>
-        <w:t>40</w:t>
-      </w:r>
-      <w:r>
-        <w:rPr>
-          <w:rFonts w:ascii="Garamond" w:hAnsi="Garamond" w:cs="ÍÉµ!"/>
-          <w:color w:val="000000" w:themeColor="text1"/>
-        </w:rPr>
-        <w:t>/</w:t>
-      </w:r>
-      <w:r>
-        <w:rPr>
-          <w:rFonts w:ascii="Garamond" w:hAnsi="Garamond" w:cs="ÍÉµ!"/>
-          <w:color w:val="000000" w:themeColor="text1"/>
-        </w:rPr>
-        <w:t>62</w:t>
-      </w:r>
-      <w:r>
-        <w:rPr>
-          <w:rFonts w:ascii="Garamond" w:hAnsi="Garamond" w:cs="ÍÉµ!"/>
-          <w:color w:val="000000" w:themeColor="text1"/>
-        </w:rPr>
-        <w:t>) of participants being more confident when recognizing negatively valenced items.</w:t>
+        <w:t>= [0.04, 0.14]) with a 99.98% probability of being higher for negatively valenced items. This conclusion is additionally supported by 64.5% (40/62) of participants being more confident when recognizing negatively valenced items.</w:t>
       </w:r>
     </w:p>
     <w:p>
@@ -4651,11 +4664,13 @@
         <m:f>
           <m:fPr>
             <m:ctrlPr>
-              <w:rPr>
-                <w:rFonts w:ascii="Cambria Math" w:hAnsi="Cambria Math" w:cs="ÍÉµ!"/>
-                <w:i/>
-                <w:color w:val="000000" w:themeColor="text1"/>
-              </w:rPr>
+              <w:ins w:id="1" w:author="Phelps, Elizabeth" w:date="2024-06-21T15:41:00Z">
+                <w:rPr>
+                  <w:rFonts w:ascii="Cambria Math" w:hAnsi="Cambria Math" w:cs="ÍÉµ!"/>
+                  <w:i/>
+                  <w:color w:val="000000" w:themeColor="text1"/>
+                </w:rPr>
+              </w:ins>
             </m:ctrlPr>
           </m:fPr>
           <m:num>
@@ -4669,11 +4684,13 @@
             <m:sSup>
               <m:sSupPr>
                 <m:ctrlPr>
-                  <w:rPr>
-                    <w:rFonts w:ascii="Cambria Math" w:hAnsi="Cambria Math" w:cs="ÍÉµ!"/>
-                    <w:i/>
-                    <w:color w:val="000000" w:themeColor="text1"/>
-                  </w:rPr>
+                  <w:ins w:id="2" w:author="Phelps, Elizabeth" w:date="2024-06-21T15:41:00Z">
+                    <w:rPr>
+                      <w:rFonts w:ascii="Cambria Math" w:hAnsi="Cambria Math" w:cs="ÍÉµ!"/>
+                      <w:i/>
+                      <w:color w:val="000000" w:themeColor="text1"/>
+                    </w:rPr>
+                  </w:ins>
                 </m:ctrlPr>
               </m:sSupPr>
               <m:e>
@@ -4700,10 +4717,12 @@
             <m:sSup>
               <m:sSupPr>
                 <m:ctrlPr>
-                  <w:rPr>
-                    <w:rFonts w:ascii="Cambria Math" w:hAnsi="Cambria Math" w:cs="ÍÉµ!"/>
-                    <w:color w:val="000000" w:themeColor="text1"/>
-                  </w:rPr>
+                  <w:ins w:id="3" w:author="Phelps, Elizabeth" w:date="2024-06-21T15:41:00Z">
+                    <w:rPr>
+                      <w:rFonts w:ascii="Cambria Math" w:hAnsi="Cambria Math" w:cs="ÍÉµ!"/>
+                      <w:color w:val="000000" w:themeColor="text1"/>
+                    </w:rPr>
+                  </w:ins>
                 </m:ctrlPr>
               </m:sSupPr>
               <m:e>
@@ -4867,6 +4886,7 @@
           <w:rFonts w:ascii="Garamond" w:hAnsi="Garamond" w:cs="ÍÉµ!"/>
           <w:color w:val="000000" w:themeColor="text1"/>
         </w:rPr>
+        <w:lastRenderedPageBreak/>
         <w:t>C</w:t>
       </w:r>
       <w:r>
@@ -5045,15 +5065,7 @@
           <w:rFonts w:ascii="Garamond" w:hAnsi="Garamond" w:cs="Times New Roman"/>
           <w:color w:val="000000" w:themeColor="text1"/>
         </w:rPr>
-        <w:t xml:space="preserve">. </w:t>
-      </w:r>
-      <w:r>
-        <w:rPr>
-          <w:rFonts w:ascii="Garamond" w:hAnsi="Garamond" w:cs="Times New Roman"/>
-          <w:color w:val="000000" w:themeColor="text1"/>
-        </w:rPr>
-        <w:lastRenderedPageBreak/>
-        <w:t xml:space="preserve">However, this finding conflicts with the result presented in the main text of the manuscript. Given this unanticipated conflict, we decided to further investigate the metacognitive efficiency of our held-out sample (N=22). This investigation revealed that metacognitive efficiency in this subset of participants was </w:t>
+        <w:t xml:space="preserve">. However, this finding conflicts with the result presented in the main text of the manuscript. Given this unanticipated conflict, we decided to further investigate the metacognitive efficiency of our held-out sample (N=22). This investigation revealed that metacognitive efficiency in this subset of participants was </w:t>
       </w:r>
       <w:r>
         <w:rPr>
@@ -5716,10 +5728,12 @@
                 <m:acc>
                   <m:accPr>
                     <m:ctrlPr>
-                      <w:rPr>
-                        <w:rFonts w:ascii="Cambria Math" w:hAnsi="Cambria Math"/>
-                        <w:i/>
-                      </w:rPr>
+                      <w:ins w:id="4" w:author="Phelps, Elizabeth" w:date="2024-06-21T15:41:00Z">
+                        <w:rPr>
+                          <w:rFonts w:ascii="Cambria Math" w:hAnsi="Cambria Math"/>
+                          <w:i/>
+                        </w:rPr>
+                      </w:ins>
                     </m:ctrlPr>
                   </m:accPr>
                   <m:e>
@@ -6570,10 +6584,12 @@
                 <m:acc>
                   <m:accPr>
                     <m:ctrlPr>
-                      <w:rPr>
-                        <w:rFonts w:ascii="Cambria Math" w:hAnsi="Cambria Math"/>
-                        <w:i/>
-                      </w:rPr>
+                      <w:ins w:id="5" w:author="Phelps, Elizabeth" w:date="2024-06-21T15:41:00Z">
+                        <w:rPr>
+                          <w:rFonts w:ascii="Cambria Math" w:hAnsi="Cambria Math"/>
+                          <w:i/>
+                        </w:rPr>
+                      </w:ins>
                     </m:ctrlPr>
                   </m:accPr>
                   <m:e>
@@ -7180,19 +7196,7 @@
         <w:rPr>
           <w:rFonts w:ascii="Garamond" w:hAnsi="Garamond"/>
         </w:rPr>
-        <w:t xml:space="preserve"> MCMC sampling summary for </w:t>
-      </w:r>
-      <w:r>
-        <w:rPr>
-          <w:rFonts w:ascii="Garamond" w:hAnsi="Garamond"/>
-        </w:rPr>
-        <w:t>c</w:t>
-      </w:r>
-      <w:r>
-        <w:rPr>
-          <w:rFonts w:ascii="Garamond" w:hAnsi="Garamond"/>
-        </w:rPr>
-        <w:t xml:space="preserve"> and Memory Type</w:t>
+        <w:t xml:space="preserve"> MCMC sampling summary for c and Memory Type</w:t>
       </w:r>
       <w:r>
         <w:rPr>
@@ -7536,10 +7540,12 @@
                 <m:acc>
                   <m:accPr>
                     <m:ctrlPr>
-                      <w:rPr>
-                        <w:rFonts w:ascii="Cambria Math" w:hAnsi="Cambria Math"/>
-                        <w:i/>
-                      </w:rPr>
+                      <w:ins w:id="6" w:author="Phelps, Elizabeth" w:date="2024-06-21T15:41:00Z">
+                        <w:rPr>
+                          <w:rFonts w:ascii="Cambria Math" w:hAnsi="Cambria Math"/>
+                          <w:i/>
+                        </w:rPr>
+                      </w:ins>
                     </m:ctrlPr>
                   </m:accPr>
                   <m:e>
@@ -8140,25 +8146,7 @@
         <w:rPr>
           <w:rFonts w:ascii="Garamond" w:hAnsi="Garamond"/>
         </w:rPr>
-        <w:t xml:space="preserve"> MCMC sampling summary for </w:t>
-      </w:r>
-      <w:r>
-        <w:rPr>
-          <w:rFonts w:ascii="Garamond" w:hAnsi="Garamond"/>
-        </w:rPr>
-        <w:t>d’</w:t>
-      </w:r>
-      <w:r>
-        <w:rPr>
-          <w:rFonts w:ascii="Garamond" w:hAnsi="Garamond"/>
-        </w:rPr>
-        <w:t xml:space="preserve"> and </w:t>
-      </w:r>
-      <w:r>
-        <w:rPr>
-          <w:rFonts w:ascii="Garamond" w:hAnsi="Garamond"/>
-        </w:rPr>
-        <w:t>Valence in Item memory</w:t>
+        <w:t xml:space="preserve"> MCMC sampling summary for d’ and Valence in Item memory</w:t>
       </w:r>
     </w:p>
     <w:p>
@@ -8408,10 +8396,12 @@
                 <m:acc>
                   <m:accPr>
                     <m:ctrlPr>
-                      <w:rPr>
-                        <w:rFonts w:ascii="Cambria Math" w:hAnsi="Cambria Math"/>
-                        <w:i/>
-                      </w:rPr>
+                      <w:ins w:id="7" w:author="Phelps, Elizabeth" w:date="2024-06-21T15:41:00Z">
+                        <w:rPr>
+                          <w:rFonts w:ascii="Cambria Math" w:hAnsi="Cambria Math"/>
+                          <w:i/>
+                        </w:rPr>
+                      </w:ins>
                     </m:ctrlPr>
                   </m:accPr>
                   <m:e>
@@ -9024,25 +9014,7 @@
         <w:rPr>
           <w:rFonts w:ascii="Garamond" w:hAnsi="Garamond"/>
         </w:rPr>
-        <w:t xml:space="preserve"> MCMC sampling summary for </w:t>
-      </w:r>
-      <w:r>
-        <w:rPr>
-          <w:rFonts w:ascii="Garamond" w:hAnsi="Garamond"/>
-        </w:rPr>
-        <w:t>c</w:t>
-      </w:r>
-      <w:r>
-        <w:rPr>
-          <w:rFonts w:ascii="Garamond" w:hAnsi="Garamond"/>
-        </w:rPr>
-        <w:t xml:space="preserve"> and Valence</w:t>
-      </w:r>
-      <w:r>
-        <w:rPr>
-          <w:rFonts w:ascii="Garamond" w:hAnsi="Garamond"/>
-        </w:rPr>
-        <w:t xml:space="preserve"> in Item memory</w:t>
+        <w:t xml:space="preserve"> MCMC sampling summary for c and Valence in Item memory</w:t>
       </w:r>
     </w:p>
     <w:p>
@@ -9069,15 +9041,7 @@
           <w:i/>
           <w:iCs/>
         </w:rPr>
-        <w:t>Associative Detail</w:t>
-      </w:r>
-      <w:r>
-        <w:rPr>
-          <w:rFonts w:ascii="Garamond" w:hAnsi="Garamond"/>
-          <w:i/>
-          <w:iCs/>
-        </w:rPr>
-        <w:t xml:space="preserve"> Memory</w:t>
+        <w:t>Associative Detail Memory</w:t>
       </w:r>
     </w:p>
     <w:p>
@@ -9298,10 +9262,12 @@
                 <m:acc>
                   <m:accPr>
                     <m:ctrlPr>
-                      <w:rPr>
-                        <w:rFonts w:ascii="Cambria Math" w:hAnsi="Cambria Math"/>
-                        <w:i/>
-                      </w:rPr>
+                      <w:ins w:id="8" w:author="Phelps, Elizabeth" w:date="2024-06-21T15:41:00Z">
+                        <w:rPr>
+                          <w:rFonts w:ascii="Cambria Math" w:hAnsi="Cambria Math"/>
+                          <w:i/>
+                        </w:rPr>
+                      </w:ins>
                     </m:ctrlPr>
                   </m:accPr>
                   <m:e>
@@ -9896,13 +9862,7 @@
         <w:rPr>
           <w:rFonts w:ascii="Garamond" w:hAnsi="Garamond"/>
         </w:rPr>
-        <w:t xml:space="preserve"> MCMC sampling summary for d’ and Valence</w:t>
-      </w:r>
-      <w:r>
-        <w:rPr>
-          <w:rFonts w:ascii="Garamond" w:hAnsi="Garamond"/>
-        </w:rPr>
-        <w:t xml:space="preserve"> in Associative Detail memory</w:t>
+        <w:t xml:space="preserve"> MCMC sampling summary for d’ and Valence in Associative Detail memory</w:t>
       </w:r>
     </w:p>
     <w:p>
@@ -10152,10 +10112,12 @@
                 <m:acc>
                   <m:accPr>
                     <m:ctrlPr>
-                      <w:rPr>
-                        <w:rFonts w:ascii="Cambria Math" w:hAnsi="Cambria Math"/>
-                        <w:i/>
-                      </w:rPr>
+                      <w:ins w:id="9" w:author="Phelps, Elizabeth" w:date="2024-06-21T15:41:00Z">
+                        <w:rPr>
+                          <w:rFonts w:ascii="Cambria Math" w:hAnsi="Cambria Math"/>
+                          <w:i/>
+                        </w:rPr>
+                      </w:ins>
                     </m:ctrlPr>
                   </m:accPr>
                   <m:e>
@@ -10751,19 +10713,7 @@
         <w:rPr>
           <w:rFonts w:ascii="Garamond" w:hAnsi="Garamond"/>
         </w:rPr>
-        <w:t xml:space="preserve"> MCMC sampling summary for </w:t>
-      </w:r>
-      <w:r>
-        <w:rPr>
-          <w:rFonts w:ascii="Garamond" w:hAnsi="Garamond"/>
-        </w:rPr>
-        <w:t>c</w:t>
-      </w:r>
-      <w:r>
-        <w:rPr>
-          <w:rFonts w:ascii="Garamond" w:hAnsi="Garamond"/>
-        </w:rPr>
-        <w:t xml:space="preserve"> and Valence in Associative Detail memory</w:t>
+        <w:t xml:space="preserve"> MCMC sampling summary for c and Valence in Associative Detail memory</w:t>
       </w:r>
     </w:p>
     <w:p>
@@ -11148,10 +11098,12 @@
                 <m:acc>
                   <m:accPr>
                     <m:ctrlPr>
-                      <w:rPr>
-                        <w:rFonts w:ascii="Cambria Math" w:hAnsi="Cambria Math"/>
-                        <w:i/>
-                      </w:rPr>
+                      <w:ins w:id="10" w:author="Phelps, Elizabeth" w:date="2024-06-21T15:41:00Z">
+                        <w:rPr>
+                          <w:rFonts w:ascii="Cambria Math" w:hAnsi="Cambria Math"/>
+                          <w:i/>
+                        </w:rPr>
+                      </w:ins>
                     </m:ctrlPr>
                   </m:accPr>
                   <m:e>
@@ -11710,43 +11662,7 @@
         <w:rPr>
           <w:rFonts w:ascii="Garamond" w:hAnsi="Garamond"/>
         </w:rPr>
-        <w:t xml:space="preserve"> MCMC sampling summary for </w:t>
-      </w:r>
-      <w:r>
-        <w:rPr>
-          <w:rFonts w:ascii="Garamond" w:hAnsi="Garamond"/>
-        </w:rPr>
-        <w:t>d</w:t>
-      </w:r>
-      <w:r>
-        <w:rPr>
-          <w:rFonts w:ascii="Garamond" w:hAnsi="Garamond"/>
-        </w:rPr>
-        <w:t xml:space="preserve"> and </w:t>
-      </w:r>
-      <w:r>
-        <w:rPr>
-          <w:rFonts w:ascii="Garamond" w:hAnsi="Garamond"/>
-        </w:rPr>
-        <w:t>VVIQ</w:t>
-      </w:r>
-      <w:r>
-        <w:rPr>
-          <w:rFonts w:ascii="Garamond" w:hAnsi="Garamond"/>
-        </w:rPr>
-        <w:t xml:space="preserve"> in </w:t>
-      </w:r>
-      <w:r>
-        <w:rPr>
-          <w:rFonts w:ascii="Garamond" w:hAnsi="Garamond"/>
-        </w:rPr>
-        <w:t>Item</w:t>
-      </w:r>
-      <w:r>
-        <w:rPr>
-          <w:rFonts w:ascii="Garamond" w:hAnsi="Garamond"/>
-        </w:rPr>
-        <w:t xml:space="preserve"> memory</w:t>
+        <w:t xml:space="preserve"> MCMC sampling summary for d and VVIQ in Item memory</w:t>
       </w:r>
     </w:p>
     <w:p>
@@ -11788,27 +11704,7 @@
           <w:i/>
           <w:iCs/>
         </w:rPr>
-        <w:t>(</w:t>
-      </w:r>
-      <w:r>
-        <w:rPr>
-          <w:rFonts w:ascii="Garamond" w:hAnsi="Garamond"/>
-          <w:b/>
-          <w:bCs/>
-          <w:i/>
-          <w:iCs/>
-        </w:rPr>
-        <w:t>c</w:t>
-      </w:r>
-      <w:r>
-        <w:rPr>
-          <w:rFonts w:ascii="Garamond" w:hAnsi="Garamond"/>
-          <w:b/>
-          <w:bCs/>
-          <w:i/>
-          <w:iCs/>
-        </w:rPr>
-        <w:t xml:space="preserve"> ~ VVIQ + (1|ID), family = gaussian, </w:t>
+        <w:t xml:space="preserve">(c ~ VVIQ + (1|ID), family = gaussian, </w:t>
       </w:r>
       <w:proofErr w:type="spellStart"/>
       <w:r>
@@ -11965,10 +11861,12 @@
                 <m:acc>
                   <m:accPr>
                     <m:ctrlPr>
-                      <w:rPr>
-                        <w:rFonts w:ascii="Cambria Math" w:hAnsi="Cambria Math"/>
-                        <w:i/>
-                      </w:rPr>
+                      <w:ins w:id="11" w:author="Phelps, Elizabeth" w:date="2024-06-21T15:41:00Z">
+                        <w:rPr>
+                          <w:rFonts w:ascii="Cambria Math" w:hAnsi="Cambria Math"/>
+                          <w:i/>
+                        </w:rPr>
+                      </w:ins>
                     </m:ctrlPr>
                   </m:accPr>
                   <m:e>
@@ -12557,19 +12455,7 @@
         <w:rPr>
           <w:rFonts w:ascii="Garamond" w:hAnsi="Garamond"/>
         </w:rPr>
-        <w:t xml:space="preserve"> MCMC sampling summary for </w:t>
-      </w:r>
-      <w:r>
-        <w:rPr>
-          <w:rFonts w:ascii="Garamond" w:hAnsi="Garamond"/>
-        </w:rPr>
-        <w:t>c</w:t>
-      </w:r>
-      <w:r>
-        <w:rPr>
-          <w:rFonts w:ascii="Garamond" w:hAnsi="Garamond"/>
-        </w:rPr>
-        <w:t xml:space="preserve"> and VVIQ in Item memory</w:t>
+        <w:t xml:space="preserve"> MCMC sampling summary for c and VVIQ in Item memory</w:t>
       </w:r>
     </w:p>
     <w:p>
@@ -12629,27 +12515,7 @@
           <w:i/>
           <w:iCs/>
         </w:rPr>
-        <w:t xml:space="preserve">(d ~ </w:t>
-      </w:r>
-      <w:r>
-        <w:rPr>
-          <w:rFonts w:ascii="Garamond" w:hAnsi="Garamond"/>
-          <w:b/>
-          <w:bCs/>
-          <w:i/>
-          <w:iCs/>
-        </w:rPr>
-        <w:t>BA</w:t>
-      </w:r>
-      <w:r>
-        <w:rPr>
-          <w:rFonts w:ascii="Garamond" w:hAnsi="Garamond"/>
-          <w:b/>
-          <w:bCs/>
-          <w:i/>
-          <w:iCs/>
-        </w:rPr>
-        <w:t xml:space="preserve"> + (1|ID), family = gaussian, </w:t>
+        <w:t xml:space="preserve">(d ~ BA + (1|ID), family = gaussian, </w:t>
       </w:r>
       <w:proofErr w:type="spellStart"/>
       <w:r>
@@ -12806,10 +12672,12 @@
                 <m:acc>
                   <m:accPr>
                     <m:ctrlPr>
-                      <w:rPr>
-                        <w:rFonts w:ascii="Cambria Math" w:hAnsi="Cambria Math"/>
-                        <w:i/>
-                      </w:rPr>
+                      <w:ins w:id="12" w:author="Phelps, Elizabeth" w:date="2024-06-21T15:41:00Z">
+                        <w:rPr>
+                          <w:rFonts w:ascii="Cambria Math" w:hAnsi="Cambria Math"/>
+                          <w:i/>
+                        </w:rPr>
+                      </w:ins>
                     </m:ctrlPr>
                   </m:accPr>
                   <m:e>
@@ -13109,13 +12977,7 @@
               <w:rPr>
                 <w:rFonts w:ascii="Garamond" w:hAnsi="Garamond"/>
               </w:rPr>
-              <w:t>BA</w:t>
-            </w:r>
-            <w:r>
-              <w:rPr>
-                <w:rFonts w:ascii="Garamond" w:hAnsi="Garamond"/>
-              </w:rPr>
-              <w:t xml:space="preserve"> (</w:t>
+              <w:t>BA (</w:t>
             </w:r>
             <w:r>
               <w:rPr>
@@ -13380,31 +13242,7 @@
         <w:rPr>
           <w:rFonts w:ascii="Garamond" w:hAnsi="Garamond"/>
         </w:rPr>
-        <w:t xml:space="preserve"> MCMC sampling summary for </w:t>
-      </w:r>
-      <w:r>
-        <w:rPr>
-          <w:rFonts w:ascii="Garamond" w:hAnsi="Garamond"/>
-        </w:rPr>
-        <w:t>d’</w:t>
-      </w:r>
-      <w:r>
-        <w:rPr>
-          <w:rFonts w:ascii="Garamond" w:hAnsi="Garamond"/>
-        </w:rPr>
-        <w:t xml:space="preserve"> and </w:t>
-      </w:r>
-      <w:r>
-        <w:rPr>
-          <w:rFonts w:ascii="Garamond" w:hAnsi="Garamond"/>
-        </w:rPr>
-        <w:t>BA</w:t>
-      </w:r>
-      <w:r>
-        <w:rPr>
-          <w:rFonts w:ascii="Garamond" w:hAnsi="Garamond"/>
-        </w:rPr>
-        <w:t xml:space="preserve"> in Item memory</w:t>
+        <w:t xml:space="preserve"> MCMC sampling summary for d’ and BA in Item memory</w:t>
       </w:r>
     </w:p>
     <w:p>
@@ -13446,27 +13284,7 @@
           <w:i/>
           <w:iCs/>
         </w:rPr>
-        <w:t xml:space="preserve">(c ~ </w:t>
-      </w:r>
-      <w:r>
-        <w:rPr>
-          <w:rFonts w:ascii="Garamond" w:hAnsi="Garamond"/>
-          <w:b/>
-          <w:bCs/>
-          <w:i/>
-          <w:iCs/>
-        </w:rPr>
-        <w:t>BA</w:t>
-      </w:r>
-      <w:r>
-        <w:rPr>
-          <w:rFonts w:ascii="Garamond" w:hAnsi="Garamond"/>
-          <w:b/>
-          <w:bCs/>
-          <w:i/>
-          <w:iCs/>
-        </w:rPr>
-        <w:t xml:space="preserve"> + (1|ID), family = gaussian, </w:t>
+        <w:t xml:space="preserve">(c ~ BA + (1|ID), family = gaussian, </w:t>
       </w:r>
       <w:proofErr w:type="spellStart"/>
       <w:r>
@@ -13623,10 +13441,12 @@
                 <m:acc>
                   <m:accPr>
                     <m:ctrlPr>
-                      <w:rPr>
-                        <w:rFonts w:ascii="Cambria Math" w:hAnsi="Cambria Math"/>
-                        <w:i/>
-                      </w:rPr>
+                      <w:ins w:id="13" w:author="Phelps, Elizabeth" w:date="2024-06-21T15:41:00Z">
+                        <w:rPr>
+                          <w:rFonts w:ascii="Cambria Math" w:hAnsi="Cambria Math"/>
+                          <w:i/>
+                        </w:rPr>
+                      </w:ins>
                     </m:ctrlPr>
                   </m:accPr>
                   <m:e>
@@ -13950,13 +13770,7 @@
               <w:rPr>
                 <w:rFonts w:ascii="Garamond" w:hAnsi="Garamond"/>
               </w:rPr>
-              <w:t>BA</w:t>
-            </w:r>
-            <w:r>
-              <w:rPr>
-                <w:rFonts w:ascii="Garamond" w:hAnsi="Garamond"/>
-              </w:rPr>
-              <w:t xml:space="preserve"> (</w:t>
+              <w:t>BA (</w:t>
             </w:r>
             <w:r>
               <w:rPr>
@@ -14209,13 +14023,7 @@
         <w:rPr>
           <w:rFonts w:ascii="Garamond" w:hAnsi="Garamond"/>
         </w:rPr>
-        <w:t>1</w:t>
-      </w:r>
-      <w:r>
-        <w:rPr>
-          <w:rFonts w:ascii="Garamond" w:hAnsi="Garamond"/>
-        </w:rPr>
-        <w:t>1</w:t>
+        <w:t>11</w:t>
       </w:r>
       <w:r>
         <w:rPr>
@@ -14227,19 +14035,7 @@
         <w:rPr>
           <w:rFonts w:ascii="Garamond" w:hAnsi="Garamond"/>
         </w:rPr>
-        <w:t xml:space="preserve"> MCMC sampling summary for </w:t>
-      </w:r>
-      <w:r>
-        <w:rPr>
-          <w:rFonts w:ascii="Garamond" w:hAnsi="Garamond"/>
-        </w:rPr>
-        <w:t>c</w:t>
-      </w:r>
-      <w:r>
-        <w:rPr>
-          <w:rFonts w:ascii="Garamond" w:hAnsi="Garamond"/>
-        </w:rPr>
-        <w:t xml:space="preserve"> and BA in Item memory</w:t>
+        <w:t xml:space="preserve"> MCMC sampling summary for c and BA in Item memory</w:t>
       </w:r>
     </w:p>
     <w:p>
@@ -14523,10 +14319,12 @@
                 <m:acc>
                   <m:accPr>
                     <m:ctrlPr>
-                      <w:rPr>
-                        <w:rFonts w:ascii="Cambria Math" w:hAnsi="Cambria Math"/>
-                        <w:i/>
-                      </w:rPr>
+                      <w:ins w:id="14" w:author="Phelps, Elizabeth" w:date="2024-06-21T15:41:00Z">
+                        <w:rPr>
+                          <w:rFonts w:ascii="Cambria Math" w:hAnsi="Cambria Math"/>
+                          <w:i/>
+                        </w:rPr>
+                      </w:ins>
                     </m:ctrlPr>
                   </m:accPr>
                   <m:e>
@@ -15103,13 +14901,7 @@
         <w:rPr>
           <w:rFonts w:ascii="Garamond" w:hAnsi="Garamond"/>
         </w:rPr>
-        <w:t>1</w:t>
-      </w:r>
-      <w:r>
-        <w:rPr>
-          <w:rFonts w:ascii="Garamond" w:hAnsi="Garamond"/>
-        </w:rPr>
-        <w:t>2</w:t>
+        <w:t>12</w:t>
       </w:r>
       <w:r>
         <w:rPr>
@@ -15121,31 +14913,7 @@
         <w:rPr>
           <w:rFonts w:ascii="Garamond" w:hAnsi="Garamond"/>
         </w:rPr>
-        <w:t xml:space="preserve"> MCMC sampling summary for d’ and </w:t>
-      </w:r>
-      <w:r>
-        <w:rPr>
-          <w:rFonts w:ascii="Garamond" w:hAnsi="Garamond"/>
-        </w:rPr>
-        <w:t>VVIQ</w:t>
-      </w:r>
-      <w:r>
-        <w:rPr>
-          <w:rFonts w:ascii="Garamond" w:hAnsi="Garamond"/>
-        </w:rPr>
-        <w:t xml:space="preserve"> in </w:t>
-      </w:r>
-      <w:r>
-        <w:rPr>
-          <w:rFonts w:ascii="Garamond" w:hAnsi="Garamond"/>
-        </w:rPr>
-        <w:t>Associative Detail</w:t>
-      </w:r>
-      <w:r>
-        <w:rPr>
-          <w:rFonts w:ascii="Garamond" w:hAnsi="Garamond"/>
-        </w:rPr>
-        <w:t xml:space="preserve"> memory</w:t>
+        <w:t xml:space="preserve"> MCMC sampling summary for d’ and VVIQ in Associative Detail memory</w:t>
       </w:r>
     </w:p>
     <w:p>
@@ -15344,10 +15112,12 @@
                 <m:acc>
                   <m:accPr>
                     <m:ctrlPr>
-                      <w:rPr>
-                        <w:rFonts w:ascii="Cambria Math" w:hAnsi="Cambria Math"/>
-                        <w:i/>
-                      </w:rPr>
+                      <w:ins w:id="15" w:author="Phelps, Elizabeth" w:date="2024-06-21T15:41:00Z">
+                        <w:rPr>
+                          <w:rFonts w:ascii="Cambria Math" w:hAnsi="Cambria Math"/>
+                          <w:i/>
+                        </w:rPr>
+                      </w:ins>
                     </m:ctrlPr>
                   </m:accPr>
                   <m:e>
@@ -15930,13 +15700,7 @@
         <w:rPr>
           <w:rFonts w:ascii="Garamond" w:hAnsi="Garamond"/>
         </w:rPr>
-        <w:t>1</w:t>
-      </w:r>
-      <w:r>
-        <w:rPr>
-          <w:rFonts w:ascii="Garamond" w:hAnsi="Garamond"/>
-        </w:rPr>
-        <w:t>3</w:t>
+        <w:t>13</w:t>
       </w:r>
       <w:r>
         <w:rPr>
@@ -15948,19 +15712,7 @@
         <w:rPr>
           <w:rFonts w:ascii="Garamond" w:hAnsi="Garamond"/>
         </w:rPr>
-        <w:t xml:space="preserve"> MCMC sampling summary for </w:t>
-      </w:r>
-      <w:r>
-        <w:rPr>
-          <w:rFonts w:ascii="Garamond" w:hAnsi="Garamond"/>
-        </w:rPr>
-        <w:t>c</w:t>
-      </w:r>
-      <w:r>
-        <w:rPr>
-          <w:rFonts w:ascii="Garamond" w:hAnsi="Garamond"/>
-        </w:rPr>
-        <w:t xml:space="preserve"> and VVIQ in Associative Detail memory</w:t>
+        <w:t xml:space="preserve"> MCMC sampling summary for c and VVIQ in Associative Detail memory</w:t>
       </w:r>
     </w:p>
     <w:p>
@@ -16176,10 +15928,12 @@
                 <m:acc>
                   <m:accPr>
                     <m:ctrlPr>
-                      <w:rPr>
-                        <w:rFonts w:ascii="Cambria Math" w:hAnsi="Cambria Math"/>
-                        <w:i/>
-                      </w:rPr>
+                      <w:ins w:id="16" w:author="Phelps, Elizabeth" w:date="2024-06-21T15:41:00Z">
+                        <w:rPr>
+                          <w:rFonts w:ascii="Cambria Math" w:hAnsi="Cambria Math"/>
+                          <w:i/>
+                        </w:rPr>
+                      </w:ins>
                     </m:ctrlPr>
                   </m:accPr>
                   <m:e>
@@ -16762,13 +16516,7 @@
         <w:rPr>
           <w:rFonts w:ascii="Garamond" w:hAnsi="Garamond"/>
         </w:rPr>
-        <w:t>1</w:t>
-      </w:r>
-      <w:r>
-        <w:rPr>
-          <w:rFonts w:ascii="Garamond" w:hAnsi="Garamond"/>
-        </w:rPr>
-        <w:t>4</w:t>
+        <w:t>14</w:t>
       </w:r>
       <w:r>
         <w:rPr>
@@ -16780,31 +16528,7 @@
         <w:rPr>
           <w:rFonts w:ascii="Garamond" w:hAnsi="Garamond"/>
         </w:rPr>
-        <w:t xml:space="preserve"> MCMC sampling summary for </w:t>
-      </w:r>
-      <w:r>
-        <w:rPr>
-          <w:rFonts w:ascii="Garamond" w:hAnsi="Garamond"/>
-        </w:rPr>
-        <w:t>d’</w:t>
-      </w:r>
-      <w:r>
-        <w:rPr>
-          <w:rFonts w:ascii="Garamond" w:hAnsi="Garamond"/>
-        </w:rPr>
-        <w:t xml:space="preserve"> and </w:t>
-      </w:r>
-      <w:r>
-        <w:rPr>
-          <w:rFonts w:ascii="Garamond" w:hAnsi="Garamond"/>
-        </w:rPr>
-        <w:t>BA</w:t>
-      </w:r>
-      <w:r>
-        <w:rPr>
-          <w:rFonts w:ascii="Garamond" w:hAnsi="Garamond"/>
-        </w:rPr>
-        <w:t xml:space="preserve"> in Associative Detail memory</w:t>
+        <w:t xml:space="preserve"> MCMC sampling summary for d’ and BA in Associative Detail memory</w:t>
       </w:r>
     </w:p>
     <w:p>
@@ -17003,10 +16727,12 @@
                 <m:acc>
                   <m:accPr>
                     <m:ctrlPr>
-                      <w:rPr>
-                        <w:rFonts w:ascii="Cambria Math" w:hAnsi="Cambria Math"/>
-                        <w:i/>
-                      </w:rPr>
+                      <w:ins w:id="17" w:author="Phelps, Elizabeth" w:date="2024-06-21T15:41:00Z">
+                        <w:rPr>
+                          <w:rFonts w:ascii="Cambria Math" w:hAnsi="Cambria Math"/>
+                          <w:i/>
+                        </w:rPr>
+                      </w:ins>
                     </m:ctrlPr>
                   </m:accPr>
                   <m:e>
@@ -17571,13 +17297,7 @@
         <w:rPr>
           <w:rFonts w:ascii="Garamond" w:hAnsi="Garamond"/>
         </w:rPr>
-        <w:t>1</w:t>
-      </w:r>
-      <w:r>
-        <w:rPr>
-          <w:rFonts w:ascii="Garamond" w:hAnsi="Garamond"/>
-        </w:rPr>
-        <w:t>5</w:t>
+        <w:t>15</w:t>
       </w:r>
       <w:r>
         <w:rPr>
@@ -17589,19 +17309,7 @@
         <w:rPr>
           <w:rFonts w:ascii="Garamond" w:hAnsi="Garamond"/>
         </w:rPr>
-        <w:t xml:space="preserve"> MCMC sampling summary for </w:t>
-      </w:r>
-      <w:r>
-        <w:rPr>
-          <w:rFonts w:ascii="Garamond" w:hAnsi="Garamond"/>
-        </w:rPr>
-        <w:t>c</w:t>
-      </w:r>
-      <w:r>
-        <w:rPr>
-          <w:rFonts w:ascii="Garamond" w:hAnsi="Garamond"/>
-        </w:rPr>
-        <w:t xml:space="preserve"> and BA in Associative Detail memory</w:t>
+        <w:t xml:space="preserve"> MCMC sampling summary for c and BA in Associative Detail memory</w:t>
       </w:r>
     </w:p>
     <w:p>
@@ -17631,8 +17339,8 @@
           <w:bCs/>
         </w:rPr>
       </w:pPr>
-      <w:bookmarkStart w:id="0" w:name="OLE_LINK15"/>
-      <w:bookmarkStart w:id="1" w:name="OLE_LINK16"/>
+      <w:bookmarkStart w:id="18" w:name="OLE_LINK15"/>
+      <w:bookmarkStart w:id="19" w:name="OLE_LINK16"/>
       <w:r>
         <w:rPr>
           <w:rFonts w:ascii="Garamond" w:hAnsi="Garamond"/>
@@ -17848,10 +17556,12 @@
                 <m:acc>
                   <m:accPr>
                     <m:ctrlPr>
-                      <w:rPr>
-                        <w:rFonts w:ascii="Cambria Math" w:hAnsi="Cambria Math"/>
-                        <w:i/>
-                      </w:rPr>
+                      <w:ins w:id="20" w:author="Phelps, Elizabeth" w:date="2024-06-21T15:41:00Z">
+                        <w:rPr>
+                          <w:rFonts w:ascii="Cambria Math" w:hAnsi="Cambria Math"/>
+                          <w:i/>
+                        </w:rPr>
+                      </w:ins>
                     </m:ctrlPr>
                   </m:accPr>
                   <m:e>
@@ -18180,13 +17890,7 @@
         <w:rPr>
           <w:rFonts w:ascii="Garamond" w:hAnsi="Garamond"/>
         </w:rPr>
-        <w:t>1</w:t>
-      </w:r>
-      <w:r>
-        <w:rPr>
-          <w:rFonts w:ascii="Garamond" w:hAnsi="Garamond"/>
-        </w:rPr>
-        <w:t>6</w:t>
+        <w:t>16</w:t>
       </w:r>
       <w:r>
         <w:rPr>
@@ -18198,17 +17902,11 @@
         <w:rPr>
           <w:rFonts w:ascii="Garamond" w:hAnsi="Garamond"/>
         </w:rPr>
-        <w:t xml:space="preserve"> MCMC sampling summary for </w:t>
-      </w:r>
-      <w:r>
-        <w:rPr>
-          <w:rFonts w:ascii="Garamond" w:hAnsi="Garamond"/>
-        </w:rPr>
-        <w:t>Metacognitive Efficiency in Item Memory</w:t>
+        <w:t xml:space="preserve"> MCMC sampling summary for Metacognitive Efficiency in Item Memory</w:t>
       </w:r>
     </w:p>
-    <w:bookmarkEnd w:id="0"/>
-    <w:bookmarkEnd w:id="1"/>
+    <w:bookmarkEnd w:id="18"/>
+    <w:bookmarkEnd w:id="19"/>
     <w:p>
       <w:pPr>
         <w:rPr>
@@ -18240,15 +17938,7 @@
           <w:b/>
           <w:bCs/>
         </w:rPr>
-        <w:t xml:space="preserve"> x Memory</w:t>
-      </w:r>
-      <w:r>
-        <w:rPr>
-          <w:rFonts w:ascii="Garamond" w:hAnsi="Garamond"/>
-          <w:b/>
-          <w:bCs/>
-        </w:rPr>
-        <w:t xml:space="preserve"> (</w:t>
+        <w:t xml:space="preserve"> x Memory (</w:t>
       </w:r>
       <w:r>
         <w:rPr>
@@ -18505,10 +18195,12 @@
                 <m:acc>
                   <m:accPr>
                     <m:ctrlPr>
-                      <w:rPr>
-                        <w:rFonts w:ascii="Cambria Math" w:hAnsi="Cambria Math"/>
-                        <w:i/>
-                      </w:rPr>
+                      <w:ins w:id="21" w:author="Phelps, Elizabeth" w:date="2024-06-21T15:41:00Z">
+                        <w:rPr>
+                          <w:rFonts w:ascii="Cambria Math" w:hAnsi="Cambria Math"/>
+                          <w:i/>
+                        </w:rPr>
+                      </w:ins>
                     </m:ctrlPr>
                   </m:accPr>
                   <m:e>
@@ -19091,13 +18783,7 @@
         <w:rPr>
           <w:rFonts w:ascii="Garamond" w:hAnsi="Garamond"/>
         </w:rPr>
-        <w:t>1</w:t>
-      </w:r>
-      <w:r>
-        <w:rPr>
-          <w:rFonts w:ascii="Garamond" w:hAnsi="Garamond"/>
-        </w:rPr>
-        <w:t>7</w:t>
+        <w:t>17</w:t>
       </w:r>
       <w:r>
         <w:rPr>
@@ -19109,25 +18795,7 @@
         <w:rPr>
           <w:rFonts w:ascii="Garamond" w:hAnsi="Garamond"/>
         </w:rPr>
-        <w:t xml:space="preserve"> MCMC sampling summary for Metacognitive Efficiency </w:t>
-      </w:r>
-      <w:r>
-        <w:rPr>
-          <w:rFonts w:ascii="Garamond" w:hAnsi="Garamond"/>
-        </w:rPr>
-        <w:t xml:space="preserve">by </w:t>
-      </w:r>
-      <w:r>
-        <w:rPr>
-          <w:rFonts w:ascii="Garamond" w:hAnsi="Garamond"/>
-        </w:rPr>
-        <w:t>Memory</w:t>
-      </w:r>
-      <w:r>
-        <w:rPr>
-          <w:rFonts w:ascii="Garamond" w:hAnsi="Garamond"/>
-        </w:rPr>
-        <w:t xml:space="preserve"> Type</w:t>
+        <w:t xml:space="preserve"> MCMC sampling summary for Metacognitive Efficiency by Memory Type</w:t>
       </w:r>
     </w:p>
     <w:p>
@@ -19162,23 +18830,7 @@
           <w:b/>
           <w:bCs/>
         </w:rPr>
-        <w:t xml:space="preserve"> x </w:t>
-      </w:r>
-      <w:r>
-        <w:rPr>
-          <w:rFonts w:ascii="Garamond" w:hAnsi="Garamond"/>
-          <w:b/>
-          <w:bCs/>
-        </w:rPr>
-        <w:t>Valence</w:t>
-      </w:r>
-      <w:r>
-        <w:rPr>
-          <w:rFonts w:ascii="Garamond" w:hAnsi="Garamond"/>
-          <w:b/>
-          <w:bCs/>
-        </w:rPr>
-        <w:t xml:space="preserve"> (</w:t>
+        <w:t xml:space="preserve"> x Valence (</w:t>
       </w:r>
       <w:r>
         <w:rPr>
@@ -19206,8 +18858,8 @@
           <w:iCs/>
         </w:rPr>
       </w:pPr>
-      <w:bookmarkStart w:id="2" w:name="OLE_LINK13"/>
-      <w:bookmarkStart w:id="3" w:name="OLE_LINK14"/>
+      <w:bookmarkStart w:id="22" w:name="OLE_LINK13"/>
+      <w:bookmarkStart w:id="23" w:name="OLE_LINK14"/>
       <w:r>
         <w:rPr>
           <w:rFonts w:ascii="Garamond" w:hAnsi="Garamond"/>
@@ -19475,10 +19127,12 @@
                 <m:acc>
                   <m:accPr>
                     <m:ctrlPr>
-                      <w:rPr>
-                        <w:rFonts w:ascii="Cambria Math" w:hAnsi="Cambria Math"/>
-                        <w:i/>
-                      </w:rPr>
+                      <w:ins w:id="24" w:author="Phelps, Elizabeth" w:date="2024-06-21T15:41:00Z">
+                        <w:rPr>
+                          <w:rFonts w:ascii="Cambria Math" w:hAnsi="Cambria Math"/>
+                          <w:i/>
+                        </w:rPr>
+                      </w:ins>
                     </m:ctrlPr>
                   </m:accPr>
                   <m:e>
@@ -20044,8 +19698,8 @@
         </w:tc>
       </w:tr>
     </w:tbl>
-    <w:bookmarkEnd w:id="2"/>
-    <w:bookmarkEnd w:id="3"/>
+    <w:bookmarkEnd w:id="22"/>
+    <w:bookmarkEnd w:id="23"/>
     <w:p>
       <w:pPr>
         <w:jc w:val="center"/>
@@ -20069,13 +19723,7 @@
         <w:rPr>
           <w:rFonts w:ascii="Garamond" w:hAnsi="Garamond"/>
         </w:rPr>
-        <w:t>1</w:t>
-      </w:r>
-      <w:r>
-        <w:rPr>
-          <w:rFonts w:ascii="Garamond" w:hAnsi="Garamond"/>
-        </w:rPr>
-        <w:t>8</w:t>
+        <w:t>18</w:t>
       </w:r>
       <w:r>
         <w:rPr>
@@ -20087,19 +19735,7 @@
         <w:rPr>
           <w:rFonts w:ascii="Garamond" w:hAnsi="Garamond"/>
         </w:rPr>
-        <w:t xml:space="preserve"> MCMC sampling summary for Metacognitive Efficiency by </w:t>
-      </w:r>
-      <w:r>
-        <w:rPr>
-          <w:rFonts w:ascii="Garamond" w:hAnsi="Garamond"/>
-        </w:rPr>
-        <w:t>Valence in Item m</w:t>
-      </w:r>
-      <w:r>
-        <w:rPr>
-          <w:rFonts w:ascii="Garamond" w:hAnsi="Garamond"/>
-        </w:rPr>
-        <w:t xml:space="preserve">emory </w:t>
+        <w:t xml:space="preserve"> MCMC sampling summary for Metacognitive Efficiency by Valence in Item memory </w:t>
       </w:r>
     </w:p>
     <w:p>
@@ -20367,10 +20003,12 @@
                 <m:acc>
                   <m:accPr>
                     <m:ctrlPr>
-                      <w:rPr>
-                        <w:rFonts w:ascii="Cambria Math" w:hAnsi="Cambria Math"/>
-                        <w:i/>
-                      </w:rPr>
+                      <w:ins w:id="25" w:author="Phelps, Elizabeth" w:date="2024-06-21T15:41:00Z">
+                        <w:rPr>
+                          <w:rFonts w:ascii="Cambria Math" w:hAnsi="Cambria Math"/>
+                          <w:i/>
+                        </w:rPr>
+                      </w:ins>
                     </m:ctrlPr>
                   </m:accPr>
                   <m:e>
@@ -20953,13 +20591,7 @@
         <w:rPr>
           <w:rFonts w:ascii="Garamond" w:hAnsi="Garamond"/>
         </w:rPr>
-        <w:t>1</w:t>
-      </w:r>
-      <w:r>
-        <w:rPr>
-          <w:rFonts w:ascii="Garamond" w:hAnsi="Garamond"/>
-        </w:rPr>
-        <w:t>9</w:t>
+        <w:t>19</w:t>
       </w:r>
       <w:r>
         <w:rPr>
@@ -20971,19 +20603,7 @@
         <w:rPr>
           <w:rFonts w:ascii="Garamond" w:hAnsi="Garamond"/>
         </w:rPr>
-        <w:t xml:space="preserve"> MCMC sampling summary for Metacognitive Efficiency by Valence in </w:t>
-      </w:r>
-      <w:r>
-        <w:rPr>
-          <w:rFonts w:ascii="Garamond" w:hAnsi="Garamond"/>
-        </w:rPr>
-        <w:t>Associative Detail</w:t>
-      </w:r>
-      <w:r>
-        <w:rPr>
-          <w:rFonts w:ascii="Garamond" w:hAnsi="Garamond"/>
-        </w:rPr>
-        <w:t xml:space="preserve"> memory </w:t>
+        <w:t xml:space="preserve"> MCMC sampling summary for Metacognitive Efficiency by Valence in Associative Detail memory </w:t>
       </w:r>
     </w:p>
     <w:p>
@@ -21034,23 +20654,7 @@
           <w:b/>
           <w:bCs/>
         </w:rPr>
-        <w:t xml:space="preserve"> x Subjective Measures (</w:t>
-      </w:r>
-      <w:r>
-        <w:rPr>
-          <w:rFonts w:ascii="Garamond" w:hAnsi="Garamond"/>
-          <w:b/>
-          <w:bCs/>
-        </w:rPr>
-        <w:t>2</w:t>
-      </w:r>
-      <w:r>
-        <w:rPr>
-          <w:rFonts w:ascii="Garamond" w:hAnsi="Garamond"/>
-          <w:b/>
-          <w:bCs/>
-        </w:rPr>
-        <w:t>)</w:t>
+        <w:t xml:space="preserve"> x Subjective Measures (2)</w:t>
       </w:r>
     </w:p>
     <w:p>
@@ -21281,10 +20885,12 @@
                 <m:acc>
                   <m:accPr>
                     <m:ctrlPr>
-                      <w:rPr>
-                        <w:rFonts w:ascii="Cambria Math" w:hAnsi="Cambria Math"/>
-                        <w:i/>
-                      </w:rPr>
+                      <w:ins w:id="26" w:author="Phelps, Elizabeth" w:date="2024-06-21T15:41:00Z">
+                        <w:rPr>
+                          <w:rFonts w:ascii="Cambria Math" w:hAnsi="Cambria Math"/>
+                          <w:i/>
+                        </w:rPr>
+                      </w:ins>
                     </m:ctrlPr>
                   </m:accPr>
                   <m:e>
@@ -21765,31 +21371,7 @@
         <w:rPr>
           <w:rFonts w:ascii="Garamond" w:hAnsi="Garamond"/>
         </w:rPr>
-        <w:t xml:space="preserve"> MCMC sampling summary for Metacognitive Efficiency by </w:t>
-      </w:r>
-      <w:r>
-        <w:rPr>
-          <w:rFonts w:ascii="Garamond" w:hAnsi="Garamond"/>
-        </w:rPr>
-        <w:t>VVIQ</w:t>
-      </w:r>
-      <w:r>
-        <w:rPr>
-          <w:rFonts w:ascii="Garamond" w:hAnsi="Garamond"/>
-        </w:rPr>
-        <w:t xml:space="preserve"> in </w:t>
-      </w:r>
-      <w:r>
-        <w:rPr>
-          <w:rFonts w:ascii="Garamond" w:hAnsi="Garamond"/>
-        </w:rPr>
-        <w:t>Item</w:t>
-      </w:r>
-      <w:r>
-        <w:rPr>
-          <w:rFonts w:ascii="Garamond" w:hAnsi="Garamond"/>
-        </w:rPr>
-        <w:t xml:space="preserve"> memory </w:t>
+        <w:t xml:space="preserve"> MCMC sampling summary for Metacognitive Efficiency by VVIQ in Item memory </w:t>
       </w:r>
     </w:p>
     <w:p>
@@ -22028,10 +21610,12 @@
                 <m:acc>
                   <m:accPr>
                     <m:ctrlPr>
-                      <w:rPr>
-                        <w:rFonts w:ascii="Cambria Math" w:hAnsi="Cambria Math"/>
-                        <w:i/>
-                      </w:rPr>
+                      <w:ins w:id="27" w:author="Phelps, Elizabeth" w:date="2024-06-21T15:41:00Z">
+                        <w:rPr>
+                          <w:rFonts w:ascii="Cambria Math" w:hAnsi="Cambria Math"/>
+                          <w:i/>
+                        </w:rPr>
+                      </w:ins>
                     </m:ctrlPr>
                   </m:accPr>
                   <m:e>
@@ -22608,13 +22192,7 @@
         <w:rPr>
           <w:rFonts w:ascii="Garamond" w:hAnsi="Garamond"/>
         </w:rPr>
-        <w:t>2</w:t>
-      </w:r>
-      <w:r>
-        <w:rPr>
-          <w:rFonts w:ascii="Garamond" w:hAnsi="Garamond"/>
-        </w:rPr>
-        <w:t>1</w:t>
+        <w:t>21</w:t>
       </w:r>
       <w:r>
         <w:rPr>
@@ -22626,19 +22204,7 @@
         <w:rPr>
           <w:rFonts w:ascii="Garamond" w:hAnsi="Garamond"/>
         </w:rPr>
-        <w:t xml:space="preserve"> MCMC sampling summary for Metacognitive Efficiency by </w:t>
-      </w:r>
-      <w:r>
-        <w:rPr>
-          <w:rFonts w:ascii="Garamond" w:hAnsi="Garamond"/>
-        </w:rPr>
-        <w:t>BA</w:t>
-      </w:r>
-      <w:r>
-        <w:rPr>
-          <w:rFonts w:ascii="Garamond" w:hAnsi="Garamond"/>
-        </w:rPr>
-        <w:t xml:space="preserve"> in Item memory </w:t>
+        <w:t xml:space="preserve"> MCMC sampling summary for Metacognitive Efficiency by BA in Item memory </w:t>
       </w:r>
     </w:p>
     <w:p>
@@ -22661,21 +22227,21 @@
           <w:rFonts w:ascii="Garamond" w:hAnsi="Garamond"/>
           <w:u w:val="single"/>
         </w:rPr>
-        <w:t xml:space="preserve">Supplementary </w:t>
+        <w:t>MCMC</w:t>
       </w:r>
       <w:r>
         <w:rPr>
           <w:rFonts w:ascii="Garamond" w:hAnsi="Garamond"/>
           <w:u w:val="single"/>
         </w:rPr>
-        <w:t>Sampling Information</w:t>
+        <w:t xml:space="preserve"> </w:t>
       </w:r>
       <w:r>
         <w:rPr>
           <w:rFonts w:ascii="Garamond" w:hAnsi="Garamond"/>
           <w:u w:val="single"/>
         </w:rPr>
-        <w:t xml:space="preserve"> (</w:t>
+        <w:t>Sampling Information (</w:t>
       </w:r>
       <w:r>
         <w:rPr>
@@ -22928,10 +22494,12 @@
                 <m:acc>
                   <m:accPr>
                     <m:ctrlPr>
-                      <w:rPr>
-                        <w:rFonts w:ascii="Cambria Math" w:hAnsi="Cambria Math"/>
-                        <w:i/>
-                      </w:rPr>
+                      <w:ins w:id="28" w:author="Phelps, Elizabeth" w:date="2024-06-21T15:41:00Z">
+                        <w:rPr>
+                          <w:rFonts w:ascii="Cambria Math" w:hAnsi="Cambria Math"/>
+                          <w:i/>
+                        </w:rPr>
+                      </w:ins>
                     </m:ctrlPr>
                   </m:accPr>
                   <m:e>
@@ -23585,10 +23153,12 @@
                 <m:acc>
                   <m:accPr>
                     <m:ctrlPr>
-                      <w:rPr>
-                        <w:rFonts w:ascii="Cambria Math" w:hAnsi="Cambria Math"/>
-                        <w:i/>
-                      </w:rPr>
+                      <w:ins w:id="29" w:author="Phelps, Elizabeth" w:date="2024-06-21T15:41:00Z">
+                        <w:rPr>
+                          <w:rFonts w:ascii="Cambria Math" w:hAnsi="Cambria Math"/>
+                          <w:i/>
+                        </w:rPr>
+                      </w:ins>
                     </m:ctrlPr>
                   </m:accPr>
                   <m:e>
@@ -24171,13 +23741,7 @@
         <w:rPr>
           <w:rFonts w:ascii="Garamond" w:hAnsi="Garamond"/>
         </w:rPr>
-        <w:t>2</w:t>
-      </w:r>
-      <w:r>
-        <w:rPr>
-          <w:rFonts w:ascii="Garamond" w:hAnsi="Garamond"/>
-        </w:rPr>
-        <w:t>3</w:t>
+        <w:t>23</w:t>
       </w:r>
       <w:r>
         <w:rPr>
@@ -24439,10 +24003,12 @@
                 <m:acc>
                   <m:accPr>
                     <m:ctrlPr>
-                      <w:rPr>
-                        <w:rFonts w:ascii="Cambria Math" w:hAnsi="Cambria Math"/>
-                        <w:i/>
-                      </w:rPr>
+                      <w:ins w:id="30" w:author="Phelps, Elizabeth" w:date="2024-06-21T15:41:00Z">
+                        <w:rPr>
+                          <w:rFonts w:ascii="Cambria Math" w:hAnsi="Cambria Math"/>
+                          <w:i/>
+                        </w:rPr>
+                      </w:ins>
                     </m:ctrlPr>
                   </m:accPr>
                   <m:e>
@@ -25037,13 +24603,7 @@
         <w:rPr>
           <w:rFonts w:ascii="Garamond" w:hAnsi="Garamond"/>
         </w:rPr>
-        <w:t>2</w:t>
-      </w:r>
-      <w:r>
-        <w:rPr>
-          <w:rFonts w:ascii="Garamond" w:hAnsi="Garamond"/>
-        </w:rPr>
-        <w:t>4</w:t>
+        <w:t>24</w:t>
       </w:r>
       <w:r>
         <w:rPr>
@@ -25087,39 +24647,7 @@
           <w:b/>
           <w:bCs/>
         </w:rPr>
-        <w:t xml:space="preserve"> </w:t>
-      </w:r>
-      <w:r>
-        <w:rPr>
-          <w:rFonts w:ascii="Garamond" w:hAnsi="Garamond"/>
-          <w:b/>
-          <w:bCs/>
-        </w:rPr>
-        <w:t xml:space="preserve">(item) </w:t>
-      </w:r>
-      <w:r>
-        <w:rPr>
-          <w:rFonts w:ascii="Garamond" w:hAnsi="Garamond"/>
-          <w:b/>
-          <w:bCs/>
-        </w:rPr>
-        <w:t>x Valence (</w:t>
-      </w:r>
-      <w:r>
-        <w:rPr>
-          <w:rFonts w:ascii="Garamond" w:hAnsi="Garamond"/>
-          <w:b/>
-          <w:bCs/>
-        </w:rPr>
-        <w:t>1</w:t>
-      </w:r>
-      <w:r>
-        <w:rPr>
-          <w:rFonts w:ascii="Garamond" w:hAnsi="Garamond"/>
-          <w:b/>
-          <w:bCs/>
-        </w:rPr>
-        <w:t>)</w:t>
+        <w:t xml:space="preserve"> (item) x Valence (1)</w:t>
       </w:r>
     </w:p>
     <w:p>
@@ -25360,10 +24888,12 @@
                 <m:acc>
                   <m:accPr>
                     <m:ctrlPr>
-                      <w:rPr>
-                        <w:rFonts w:ascii="Cambria Math" w:hAnsi="Cambria Math"/>
-                        <w:i/>
-                      </w:rPr>
+                      <w:ins w:id="31" w:author="Phelps, Elizabeth" w:date="2024-06-21T15:41:00Z">
+                        <w:rPr>
+                          <w:rFonts w:ascii="Cambria Math" w:hAnsi="Cambria Math"/>
+                          <w:i/>
+                        </w:rPr>
+                      </w:ins>
                     </m:ctrlPr>
                   </m:accPr>
                   <m:e>
@@ -25731,13 +25261,7 @@
               <w:rPr>
                 <w:rFonts w:ascii="Garamond" w:hAnsi="Garamond"/>
               </w:rPr>
-              <w:t>-</w:t>
-            </w:r>
-            <w:r>
-              <w:rPr>
-                <w:rFonts w:ascii="Garamond" w:hAnsi="Garamond"/>
-              </w:rPr>
-              <w:t>0</w:t>
+              <w:t>-0</w:t>
             </w:r>
             <w:r>
               <w:rPr>
@@ -25799,13 +25323,7 @@
               <w:rPr>
                 <w:rFonts w:ascii="Garamond" w:hAnsi="Garamond"/>
               </w:rPr>
-              <w:t>-</w:t>
-            </w:r>
-            <w:r>
-              <w:rPr>
-                <w:rFonts w:ascii="Garamond" w:hAnsi="Garamond"/>
-              </w:rPr>
-              <w:t>0</w:t>
+              <w:t>-0</w:t>
             </w:r>
             <w:r>
               <w:rPr>
@@ -25836,19 +25354,7 @@
               <w:rPr>
                 <w:rFonts w:ascii="Garamond" w:hAnsi="Garamond"/>
               </w:rPr>
-              <w:t>97</w:t>
-            </w:r>
-            <w:r>
-              <w:rPr>
-                <w:rFonts w:ascii="Garamond" w:hAnsi="Garamond"/>
-              </w:rPr>
-              <w:t>.</w:t>
-            </w:r>
-            <w:r>
-              <w:rPr>
-                <w:rFonts w:ascii="Garamond" w:hAnsi="Garamond"/>
-              </w:rPr>
-              <w:t>9</w:t>
+              <w:t>97.9</w:t>
             </w:r>
             <w:r>
               <w:rPr>
@@ -26255,10 +25761,12 @@
                 <m:acc>
                   <m:accPr>
                     <m:ctrlPr>
-                      <w:rPr>
-                        <w:rFonts w:ascii="Cambria Math" w:hAnsi="Cambria Math"/>
-                        <w:i/>
-                      </w:rPr>
+                      <w:ins w:id="32" w:author="Phelps, Elizabeth" w:date="2024-06-21T15:41:00Z">
+                        <w:rPr>
+                          <w:rFonts w:ascii="Cambria Math" w:hAnsi="Cambria Math"/>
+                          <w:i/>
+                        </w:rPr>
+                      </w:ins>
                     </m:ctrlPr>
                   </m:accPr>
                   <m:e>
@@ -27046,10 +26554,12 @@
                 <m:acc>
                   <m:accPr>
                     <m:ctrlPr>
-                      <w:rPr>
-                        <w:rFonts w:ascii="Cambria Math" w:hAnsi="Cambria Math"/>
-                        <w:i/>
-                      </w:rPr>
+                      <w:ins w:id="33" w:author="Phelps, Elizabeth" w:date="2024-06-21T15:41:00Z">
+                        <w:rPr>
+                          <w:rFonts w:ascii="Cambria Math" w:hAnsi="Cambria Math"/>
+                          <w:i/>
+                        </w:rPr>
+                      </w:ins>
                     </m:ctrlPr>
                   </m:accPr>
                   <m:e>
@@ -27879,10 +27389,12 @@
                 <m:acc>
                   <m:accPr>
                     <m:ctrlPr>
-                      <w:rPr>
-                        <w:rFonts w:ascii="Cambria Math" w:hAnsi="Cambria Math"/>
-                        <w:i/>
-                      </w:rPr>
+                      <w:ins w:id="34" w:author="Phelps, Elizabeth" w:date="2024-06-21T15:41:00Z">
+                        <w:rPr>
+                          <w:rFonts w:ascii="Cambria Math" w:hAnsi="Cambria Math"/>
+                          <w:i/>
+                        </w:rPr>
+                      </w:ins>
                     </m:ctrlPr>
                   </m:accPr>
                   <m:e>
@@ -28682,10 +28194,12 @@
                 <m:acc>
                   <m:accPr>
                     <m:ctrlPr>
-                      <w:rPr>
-                        <w:rFonts w:ascii="Cambria Math" w:hAnsi="Cambria Math"/>
-                        <w:i/>
-                      </w:rPr>
+                      <w:ins w:id="35" w:author="Phelps, Elizabeth" w:date="2024-06-21T15:41:00Z">
+                        <w:rPr>
+                          <w:rFonts w:ascii="Cambria Math" w:hAnsi="Cambria Math"/>
+                          <w:i/>
+                        </w:rPr>
+                      </w:ins>
                     </m:ctrlPr>
                   </m:accPr>
                   <m:e>
@@ -29570,10 +29084,12 @@
                 <m:acc>
                   <m:accPr>
                     <m:ctrlPr>
-                      <w:rPr>
-                        <w:rFonts w:ascii="Cambria Math" w:hAnsi="Cambria Math"/>
-                        <w:i/>
-                      </w:rPr>
+                      <w:ins w:id="36" w:author="Phelps, Elizabeth" w:date="2024-06-21T15:41:00Z">
+                        <w:rPr>
+                          <w:rFonts w:ascii="Cambria Math" w:hAnsi="Cambria Math"/>
+                          <w:i/>
+                        </w:rPr>
+                      </w:ins>
                     </m:ctrlPr>
                   </m:accPr>
                   <m:e>
@@ -30162,13 +29678,7 @@
         <w:rPr>
           <w:rFonts w:ascii="Garamond" w:hAnsi="Garamond"/>
         </w:rPr>
-        <w:t>3</w:t>
-      </w:r>
-      <w:r>
-        <w:rPr>
-          <w:rFonts w:ascii="Garamond" w:hAnsi="Garamond"/>
-        </w:rPr>
-        <w:t>0</w:t>
+        <w:t>30</w:t>
       </w:r>
       <w:r>
         <w:rPr>
@@ -30419,10 +29929,12 @@
                 <m:acc>
                   <m:accPr>
                     <m:ctrlPr>
-                      <w:rPr>
-                        <w:rFonts w:ascii="Cambria Math" w:hAnsi="Cambria Math"/>
-                        <w:i/>
-                      </w:rPr>
+                      <w:ins w:id="37" w:author="Phelps, Elizabeth" w:date="2024-06-21T15:41:00Z">
+                        <w:rPr>
+                          <w:rFonts w:ascii="Cambria Math" w:hAnsi="Cambria Math"/>
+                          <w:i/>
+                        </w:rPr>
+                      </w:ins>
                     </m:ctrlPr>
                   </m:accPr>
                   <m:e>
@@ -31012,13 +30524,7 @@
         <w:rPr>
           <w:rFonts w:ascii="Garamond" w:hAnsi="Garamond"/>
         </w:rPr>
-        <w:t>3</w:t>
-      </w:r>
-      <w:r>
-        <w:rPr>
-          <w:rFonts w:ascii="Garamond" w:hAnsi="Garamond"/>
-        </w:rPr>
-        <w:t>1</w:t>
+        <w:t>31</w:t>
       </w:r>
       <w:r>
         <w:rPr>
@@ -31056,46 +30562,30 @@
           <w:rFonts w:ascii="Garamond" w:hAnsi="Garamond"/>
           <w:u w:val="single"/>
         </w:rPr>
-        <w:t xml:space="preserve">Supplementary </w:t>
+        <w:t>MCMC</w:t>
       </w:r>
       <w:r>
         <w:rPr>
           <w:rFonts w:ascii="Garamond" w:hAnsi="Garamond"/>
           <w:u w:val="single"/>
         </w:rPr>
-        <w:t>Sampling Information</w:t>
+        <w:t xml:space="preserve"> </w:t>
       </w:r>
       <w:r>
         <w:rPr>
           <w:rFonts w:ascii="Garamond" w:hAnsi="Garamond"/>
           <w:u w:val="single"/>
         </w:rPr>
-        <w:t xml:space="preserve"> for gender analyses</w:t>
-      </w:r>
-      <w:r>
-        <w:rPr>
-          <w:rFonts w:ascii="Garamond" w:hAnsi="Garamond"/>
+        <w:t>Sampling Information for gender analyses (</w:t>
+      </w:r>
+      <w:r>
+        <w:rPr>
+          <w:rFonts w:ascii="Garamond" w:hAnsi="Garamond"/>
+          <w:i/>
+          <w:iCs/>
           <w:u w:val="single"/>
         </w:rPr>
-        <w:t xml:space="preserve"> (</w:t>
-      </w:r>
-      <w:r>
-        <w:rPr>
-          <w:rFonts w:ascii="Garamond" w:hAnsi="Garamond"/>
-          <w:i/>
-          <w:iCs/>
-          <w:u w:val="single"/>
-        </w:rPr>
-        <w:t>N</w:t>
-      </w:r>
-      <w:r>
-        <w:rPr>
-          <w:rFonts w:ascii="Garamond" w:hAnsi="Garamond"/>
-          <w:i/>
-          <w:iCs/>
-          <w:u w:val="single"/>
-        </w:rPr>
-        <w:t>=40</w:t>
+        <w:t>N=40</w:t>
       </w:r>
       <w:r>
         <w:rPr>
@@ -31381,10 +30871,12 @@
                 <m:acc>
                   <m:accPr>
                     <m:ctrlPr>
-                      <w:rPr>
-                        <w:rFonts w:ascii="Cambria Math" w:hAnsi="Cambria Math"/>
-                        <w:i/>
-                      </w:rPr>
+                      <w:ins w:id="38" w:author="Phelps, Elizabeth" w:date="2024-06-21T15:41:00Z">
+                        <w:rPr>
+                          <w:rFonts w:ascii="Cambria Math" w:hAnsi="Cambria Math"/>
+                          <w:i/>
+                        </w:rPr>
+                      </w:ins>
                     </m:ctrlPr>
                   </m:accPr>
                   <m:e>
@@ -32068,10 +31560,12 @@
                 <m:acc>
                   <m:accPr>
                     <m:ctrlPr>
-                      <w:rPr>
-                        <w:rFonts w:ascii="Cambria Math" w:hAnsi="Cambria Math"/>
-                        <w:i/>
-                      </w:rPr>
+                      <w:ins w:id="39" w:author="Phelps, Elizabeth" w:date="2024-06-21T15:41:00Z">
+                        <w:rPr>
+                          <w:rFonts w:ascii="Cambria Math" w:hAnsi="Cambria Math"/>
+                          <w:i/>
+                        </w:rPr>
+                      </w:ins>
                     </m:ctrlPr>
                   </m:accPr>
                   <m:e>
@@ -32814,10 +32308,12 @@
                 <m:acc>
                   <m:accPr>
                     <m:ctrlPr>
-                      <w:rPr>
-                        <w:rFonts w:ascii="Cambria Math" w:hAnsi="Cambria Math"/>
-                        <w:i/>
-                      </w:rPr>
+                      <w:ins w:id="40" w:author="Phelps, Elizabeth" w:date="2024-06-21T15:41:00Z">
+                        <w:rPr>
+                          <w:rFonts w:ascii="Cambria Math" w:hAnsi="Cambria Math"/>
+                          <w:i/>
+                        </w:rPr>
+                      </w:ins>
                     </m:ctrlPr>
                   </m:accPr>
                   <m:e>
@@ -33310,13 +32806,7 @@
         <w:rPr>
           <w:rFonts w:ascii="Garamond" w:hAnsi="Garamond"/>
         </w:rPr>
-        <w:t>S3</w:t>
-      </w:r>
-      <w:r>
-        <w:rPr>
-          <w:rFonts w:ascii="Garamond" w:hAnsi="Garamond"/>
-        </w:rPr>
-        <w:t>4</w:t>
+        <w:t>S34</w:t>
       </w:r>
       <w:r>
         <w:rPr>
@@ -33537,10 +33027,12 @@
                 <m:acc>
                   <m:accPr>
                     <m:ctrlPr>
-                      <w:rPr>
-                        <w:rFonts w:ascii="Cambria Math" w:hAnsi="Cambria Math"/>
-                        <w:i/>
-                      </w:rPr>
+                      <w:ins w:id="41" w:author="Phelps, Elizabeth" w:date="2024-06-21T15:41:00Z">
+                        <w:rPr>
+                          <w:rFonts w:ascii="Cambria Math" w:hAnsi="Cambria Math"/>
+                          <w:i/>
+                        </w:rPr>
+                      </w:ins>
                     </m:ctrlPr>
                   </m:accPr>
                   <m:e>
@@ -34045,13 +33537,7 @@
         <w:rPr>
           <w:rFonts w:ascii="Garamond" w:hAnsi="Garamond"/>
         </w:rPr>
-        <w:t>S3</w:t>
-      </w:r>
-      <w:r>
-        <w:rPr>
-          <w:rFonts w:ascii="Garamond" w:hAnsi="Garamond"/>
-        </w:rPr>
-        <w:t>5</w:t>
+        <w:t>S35</w:t>
       </w:r>
       <w:r>
         <w:rPr>
@@ -34087,23 +33573,7 @@
           <w:b/>
           <w:bCs/>
         </w:rPr>
-        <w:t>Subjective</w:t>
-      </w:r>
-      <w:r>
-        <w:rPr>
-          <w:rFonts w:ascii="Garamond" w:hAnsi="Garamond"/>
-          <w:b/>
-          <w:bCs/>
-        </w:rPr>
-        <w:t xml:space="preserve"> Measures</w:t>
-      </w:r>
-      <w:r>
-        <w:rPr>
-          <w:rFonts w:ascii="Garamond" w:hAnsi="Garamond"/>
-          <w:b/>
-          <w:bCs/>
-        </w:rPr>
-        <w:t xml:space="preserve"> </w:t>
+        <w:t xml:space="preserve">Subjective Measures </w:t>
       </w:r>
       <w:r>
         <w:rPr>
@@ -34362,10 +33832,12 @@
                 <m:acc>
                   <m:accPr>
                     <m:ctrlPr>
-                      <w:rPr>
-                        <w:rFonts w:ascii="Cambria Math" w:hAnsi="Cambria Math"/>
-                        <w:i/>
-                      </w:rPr>
+                      <w:ins w:id="42" w:author="Phelps, Elizabeth" w:date="2024-06-21T15:41:00Z">
+                        <w:rPr>
+                          <w:rFonts w:ascii="Cambria Math" w:hAnsi="Cambria Math"/>
+                          <w:i/>
+                        </w:rPr>
+                      </w:ins>
                     </m:ctrlPr>
                   </m:accPr>
                   <m:e>
@@ -34816,19 +34288,7 @@
         <w:rPr>
           <w:rFonts w:ascii="Garamond" w:hAnsi="Garamond"/>
         </w:rPr>
-        <w:t>S</w:t>
-      </w:r>
-      <w:r>
-        <w:rPr>
-          <w:rFonts w:ascii="Garamond" w:hAnsi="Garamond"/>
-        </w:rPr>
-        <w:t>3</w:t>
-      </w:r>
-      <w:r>
-        <w:rPr>
-          <w:rFonts w:ascii="Garamond" w:hAnsi="Garamond"/>
-        </w:rPr>
-        <w:t>6</w:t>
+        <w:t>S36</w:t>
       </w:r>
       <w:r>
         <w:rPr>
@@ -35067,10 +34527,12 @@
                 <m:acc>
                   <m:accPr>
                     <m:ctrlPr>
-                      <w:rPr>
-                        <w:rFonts w:ascii="Cambria Math" w:hAnsi="Cambria Math"/>
-                        <w:i/>
-                      </w:rPr>
+                      <w:ins w:id="43" w:author="Phelps, Elizabeth" w:date="2024-06-21T15:41:00Z">
+                        <w:rPr>
+                          <w:rFonts w:ascii="Cambria Math" w:hAnsi="Cambria Math"/>
+                          <w:i/>
+                        </w:rPr>
+                      </w:ins>
                     </m:ctrlPr>
                   </m:accPr>
                   <m:e>
@@ -35528,19 +34990,7 @@
         <w:rPr>
           <w:rFonts w:ascii="Garamond" w:hAnsi="Garamond"/>
         </w:rPr>
-        <w:t>S</w:t>
-      </w:r>
-      <w:r>
-        <w:rPr>
-          <w:rFonts w:ascii="Garamond" w:hAnsi="Garamond"/>
-        </w:rPr>
-        <w:t>3</w:t>
-      </w:r>
-      <w:r>
-        <w:rPr>
-          <w:rFonts w:ascii="Garamond" w:hAnsi="Garamond"/>
-        </w:rPr>
-        <w:t>7</w:t>
+        <w:t>S37</w:t>
       </w:r>
       <w:r>
         <w:rPr>
@@ -35821,10 +35271,12 @@
                 <m:acc>
                   <m:accPr>
                     <m:ctrlPr>
-                      <w:rPr>
-                        <w:rFonts w:ascii="Cambria Math" w:hAnsi="Cambria Math"/>
-                        <w:i/>
-                      </w:rPr>
+                      <w:ins w:id="44" w:author="Phelps, Elizabeth" w:date="2024-06-21T15:41:00Z">
+                        <w:rPr>
+                          <w:rFonts w:ascii="Cambria Math" w:hAnsi="Cambria Math"/>
+                          <w:i/>
+                        </w:rPr>
+                      </w:ins>
                     </m:ctrlPr>
                   </m:accPr>
                   <m:e>
@@ -36481,19 +35933,7 @@
         <w:rPr>
           <w:rFonts w:ascii="Garamond" w:hAnsi="Garamond"/>
         </w:rPr>
-        <w:t>S</w:t>
-      </w:r>
-      <w:r>
-        <w:rPr>
-          <w:rFonts w:ascii="Garamond" w:hAnsi="Garamond"/>
-        </w:rPr>
-        <w:t>3</w:t>
-      </w:r>
-      <w:r>
-        <w:rPr>
-          <w:rFonts w:ascii="Garamond" w:hAnsi="Garamond"/>
-        </w:rPr>
-        <w:t>8</w:t>
+        <w:t>S38</w:t>
       </w:r>
       <w:r>
         <w:rPr>
@@ -36744,10 +36184,12 @@
                 <m:acc>
                   <m:accPr>
                     <m:ctrlPr>
-                      <w:rPr>
-                        <w:rFonts w:ascii="Cambria Math" w:hAnsi="Cambria Math"/>
-                        <w:i/>
-                      </w:rPr>
+                      <w:ins w:id="45" w:author="Phelps, Elizabeth" w:date="2024-06-21T15:41:00Z">
+                        <w:rPr>
+                          <w:rFonts w:ascii="Cambria Math" w:hAnsi="Cambria Math"/>
+                          <w:i/>
+                        </w:rPr>
+                      </w:ins>
                     </m:ctrlPr>
                   </m:accPr>
                   <m:e>
@@ -37434,19 +36876,7 @@
         <w:rPr>
           <w:rFonts w:ascii="Garamond" w:hAnsi="Garamond"/>
         </w:rPr>
-        <w:t>S</w:t>
-      </w:r>
-      <w:r>
-        <w:rPr>
-          <w:rFonts w:ascii="Garamond" w:hAnsi="Garamond"/>
-        </w:rPr>
-        <w:t>3</w:t>
-      </w:r>
-      <w:r>
-        <w:rPr>
-          <w:rFonts w:ascii="Garamond" w:hAnsi="Garamond"/>
-        </w:rPr>
-        <w:t>9</w:t>
+        <w:t>S39</w:t>
       </w:r>
       <w:r>
         <w:rPr>
@@ -37693,10 +37123,12 @@
                 <m:acc>
                   <m:accPr>
                     <m:ctrlPr>
-                      <w:rPr>
-                        <w:rFonts w:ascii="Cambria Math" w:hAnsi="Cambria Math"/>
-                        <w:i/>
-                      </w:rPr>
+                      <w:ins w:id="46" w:author="Phelps, Elizabeth" w:date="2024-06-21T15:41:00Z">
+                        <w:rPr>
+                          <w:rFonts w:ascii="Cambria Math" w:hAnsi="Cambria Math"/>
+                          <w:i/>
+                        </w:rPr>
+                      </w:ins>
                     </m:ctrlPr>
                   </m:accPr>
                   <m:e>
@@ -38407,19 +37839,7 @@
         <w:rPr>
           <w:rFonts w:ascii="Garamond" w:hAnsi="Garamond"/>
         </w:rPr>
-        <w:t>S</w:t>
-      </w:r>
-      <w:r>
-        <w:rPr>
-          <w:rFonts w:ascii="Garamond" w:hAnsi="Garamond"/>
-        </w:rPr>
-        <w:t>4</w:t>
-      </w:r>
-      <w:r>
-        <w:rPr>
-          <w:rFonts w:ascii="Garamond" w:hAnsi="Garamond"/>
-        </w:rPr>
-        <w:t>0</w:t>
+        <w:t>S40</w:t>
       </w:r>
       <w:r>
         <w:rPr>
@@ -38650,10 +38070,12 @@
                 <m:acc>
                   <m:accPr>
                     <m:ctrlPr>
-                      <w:rPr>
-                        <w:rFonts w:ascii="Cambria Math" w:hAnsi="Cambria Math"/>
-                        <w:i/>
-                      </w:rPr>
+                      <w:ins w:id="47" w:author="Phelps, Elizabeth" w:date="2024-06-21T15:41:00Z">
+                        <w:rPr>
+                          <w:rFonts w:ascii="Cambria Math" w:hAnsi="Cambria Math"/>
+                          <w:i/>
+                        </w:rPr>
+                      </w:ins>
                     </m:ctrlPr>
                   </m:accPr>
                   <m:e>
@@ -39601,10 +39023,12 @@
                 <m:acc>
                   <m:accPr>
                     <m:ctrlPr>
-                      <w:rPr>
-                        <w:rFonts w:ascii="Cambria Math" w:hAnsi="Cambria Math"/>
-                        <w:i/>
-                      </w:rPr>
+                      <w:ins w:id="48" w:author="Phelps, Elizabeth" w:date="2024-06-21T15:41:00Z">
+                        <w:rPr>
+                          <w:rFonts w:ascii="Cambria Math" w:hAnsi="Cambria Math"/>
+                          <w:i/>
+                        </w:rPr>
+                      </w:ins>
                     </m:ctrlPr>
                   </m:accPr>
                   <m:e>
@@ -40576,10 +40000,12 @@
                 <m:acc>
                   <m:accPr>
                     <m:ctrlPr>
-                      <w:rPr>
-                        <w:rFonts w:ascii="Cambria Math" w:hAnsi="Cambria Math"/>
-                        <w:i/>
-                      </w:rPr>
+                      <w:ins w:id="49" w:author="Phelps, Elizabeth" w:date="2024-06-21T15:41:00Z">
+                        <w:rPr>
+                          <w:rFonts w:ascii="Cambria Math" w:hAnsi="Cambria Math"/>
+                          <w:i/>
+                        </w:rPr>
+                      </w:ins>
                     </m:ctrlPr>
                   </m:accPr>
                   <m:e>
@@ -41513,10 +40939,12 @@
                 <m:acc>
                   <m:accPr>
                     <m:ctrlPr>
-                      <w:rPr>
-                        <w:rFonts w:ascii="Cambria Math" w:hAnsi="Cambria Math"/>
-                        <w:i/>
-                      </w:rPr>
+                      <w:ins w:id="50" w:author="Phelps, Elizabeth" w:date="2024-06-21T15:41:00Z">
+                        <w:rPr>
+                          <w:rFonts w:ascii="Cambria Math" w:hAnsi="Cambria Math"/>
+                          <w:i/>
+                        </w:rPr>
+                      </w:ins>
                     </m:ctrlPr>
                   </m:accPr>
                   <m:e>
@@ -42482,10 +41910,12 @@
                 <m:acc>
                   <m:accPr>
                     <m:ctrlPr>
-                      <w:rPr>
-                        <w:rFonts w:ascii="Cambria Math" w:hAnsi="Cambria Math"/>
-                        <w:i/>
-                      </w:rPr>
+                      <w:ins w:id="51" w:author="Phelps, Elizabeth" w:date="2024-06-21T15:41:00Z">
+                        <w:rPr>
+                          <w:rFonts w:ascii="Cambria Math" w:hAnsi="Cambria Math"/>
+                          <w:i/>
+                        </w:rPr>
+                      </w:ins>
                     </m:ctrlPr>
                   </m:accPr>
                   <m:e>
@@ -43522,10 +42952,12 @@
                 <m:acc>
                   <m:accPr>
                     <m:ctrlPr>
-                      <w:rPr>
-                        <w:rFonts w:ascii="Cambria Math" w:hAnsi="Cambria Math"/>
-                        <w:i/>
-                      </w:rPr>
+                      <w:ins w:id="52" w:author="Phelps, Elizabeth" w:date="2024-06-21T15:41:00Z">
+                        <w:rPr>
+                          <w:rFonts w:ascii="Cambria Math" w:hAnsi="Cambria Math"/>
+                          <w:i/>
+                        </w:rPr>
+                      </w:ins>
                     </m:ctrlPr>
                   </m:accPr>
                   <m:e>
@@ -44164,13 +43596,7 @@
         <w:rPr>
           <w:rFonts w:ascii="Garamond" w:hAnsi="Garamond"/>
         </w:rPr>
-        <w:t>4</w:t>
-      </w:r>
-      <w:r>
-        <w:rPr>
-          <w:rFonts w:ascii="Garamond" w:hAnsi="Garamond"/>
-        </w:rPr>
-        <w:t>6</w:t>
+        <w:t>46</w:t>
       </w:r>
       <w:r>
         <w:rPr>
@@ -44441,10 +43867,12 @@
                 <m:acc>
                   <m:accPr>
                     <m:ctrlPr>
-                      <w:rPr>
-                        <w:rFonts w:ascii="Cambria Math" w:hAnsi="Cambria Math"/>
-                        <w:i/>
-                      </w:rPr>
+                      <w:ins w:id="53" w:author="Phelps, Elizabeth" w:date="2024-06-21T15:41:00Z">
+                        <w:rPr>
+                          <w:rFonts w:ascii="Cambria Math" w:hAnsi="Cambria Math"/>
+                          <w:i/>
+                        </w:rPr>
+                      </w:ins>
                     </m:ctrlPr>
                   </m:accPr>
                   <m:e>
@@ -45083,13 +44511,7 @@
         <w:rPr>
           <w:rFonts w:ascii="Garamond" w:hAnsi="Garamond"/>
         </w:rPr>
-        <w:t>4</w:t>
-      </w:r>
-      <w:r>
-        <w:rPr>
-          <w:rFonts w:ascii="Garamond" w:hAnsi="Garamond"/>
-        </w:rPr>
-        <w:t>7</w:t>
+        <w:t>47</w:t>
       </w:r>
       <w:r>
         <w:rPr>
@@ -45405,10 +44827,12 @@
                 <m:acc>
                   <m:accPr>
                     <m:ctrlPr>
-                      <w:rPr>
-                        <w:rFonts w:ascii="Cambria Math" w:hAnsi="Cambria Math"/>
-                        <w:i/>
-                      </w:rPr>
+                      <w:ins w:id="54" w:author="Phelps, Elizabeth" w:date="2024-06-21T15:41:00Z">
+                        <w:rPr>
+                          <w:rFonts w:ascii="Cambria Math" w:hAnsi="Cambria Math"/>
+                          <w:i/>
+                        </w:rPr>
+                      </w:ins>
                     </m:ctrlPr>
                   </m:accPr>
                   <m:e>
@@ -46087,13 +45511,7 @@
         <w:rPr>
           <w:rFonts w:ascii="Garamond" w:hAnsi="Garamond"/>
         </w:rPr>
-        <w:t>4</w:t>
-      </w:r>
-      <w:r>
-        <w:rPr>
-          <w:rFonts w:ascii="Garamond" w:hAnsi="Garamond"/>
-        </w:rPr>
-        <w:t>8</w:t>
+        <w:t>48</w:t>
       </w:r>
       <w:r>
         <w:rPr>
@@ -46364,10 +45782,12 @@
                 <m:acc>
                   <m:accPr>
                     <m:ctrlPr>
-                      <w:rPr>
-                        <w:rFonts w:ascii="Cambria Math" w:hAnsi="Cambria Math"/>
-                        <w:i/>
-                      </w:rPr>
+                      <w:ins w:id="55" w:author="Phelps, Elizabeth" w:date="2024-06-21T15:41:00Z">
+                        <w:rPr>
+                          <w:rFonts w:ascii="Cambria Math" w:hAnsi="Cambria Math"/>
+                          <w:i/>
+                        </w:rPr>
+                      </w:ins>
                     </m:ctrlPr>
                   </m:accPr>
                   <m:e>
@@ -47054,21 +46474,7 @@
         <w:rPr>
           <w:rFonts w:ascii="Garamond" w:hAnsi="Garamond"/>
         </w:rPr>
-        <w:t xml:space="preserve"> MCMC sampling summary for c, </w:t>
-      </w:r>
-      <w:proofErr w:type="gramStart"/>
-      <w:r>
-        <w:rPr>
-          <w:rFonts w:ascii="Garamond" w:hAnsi="Garamond"/>
-        </w:rPr>
-        <w:t>Valence</w:t>
-      </w:r>
-      <w:proofErr w:type="gramEnd"/>
-      <w:r>
-        <w:rPr>
-          <w:rFonts w:ascii="Garamond" w:hAnsi="Garamond"/>
-        </w:rPr>
-        <w:t xml:space="preserve"> and Gender in Associative Detail memory</w:t>
+        <w:t xml:space="preserve"> MCMC sampling summary for c, Valence and Gender in Associative Detail memory</w:t>
       </w:r>
     </w:p>
     <w:p>
@@ -47097,8 +46503,16 @@
 </w:document>
 </file>
 
+<file path=word/people.xml><?xml version="1.0" encoding="utf-8"?>
+<w15:people xmlns:wpc="http://schemas.microsoft.com/office/word/2010/wordprocessingCanvas" xmlns:cx="http://schemas.microsoft.com/office/drawing/2014/chartex" xmlns:cx1="http://schemas.microsoft.com/office/drawing/2015/9/8/chartex" xmlns:cx2="http://schemas.microsoft.com/office/drawing/2015/10/21/chartex" xmlns:cx3="http://schemas.microsoft.com/office/drawing/2016/5/9/chartex" xmlns:cx4="http://schemas.microsoft.com/office/drawing/2016/5/10/chartex" xmlns:cx5="http://schemas.microsoft.com/office/drawing/2016/5/11/chartex" xmlns:cx6="http://schemas.microsoft.com/office/drawing/2016/5/12/chartex" xmlns:cx7="http://schemas.microsoft.com/office/drawing/2016/5/13/chartex" xmlns:cx8="http://schemas.microsoft.com/office/drawing/2016/5/14/chartex" xmlns:mc="http://schemas.openxmlformats.org/markup-compatibility/2006" xmlns:aink="http://schemas.microsoft.com/office/drawing/2016/ink" xmlns:am3d="http://schemas.microsoft.com/office/drawing/2017/model3d" xmlns:o="urn:schemas-microsoft-com:office:office" xmlns:r="http://schemas.openxmlformats.org/officeDocument/2006/relationships" xmlns:m="http://schemas.openxmlformats.org/officeDocument/2006/math" xmlns:v="urn:schemas-microsoft-com:vml" xmlns:wp14="http://schemas.microsoft.com/office/word/2010/wordprocessingDrawing" xmlns:wp="http://schemas.openxmlformats.org/drawingml/2006/wordprocessingDrawing" xmlns:w10="urn:schemas-microsoft-com:office:word" xmlns:w="http://schemas.openxmlformats.org/wordprocessingml/2006/main" xmlns:w14="http://schemas.microsoft.com/office/word/2010/wordml" xmlns:w15="http://schemas.microsoft.com/office/word/2012/wordml" xmlns:w16cid="http://schemas.microsoft.com/office/word/2016/wordml/cid" xmlns:w16se="http://schemas.microsoft.com/office/word/2015/wordml/symex" xmlns:wpg="http://schemas.microsoft.com/office/word/2010/wordprocessingGroup" xmlns:wpi="http://schemas.microsoft.com/office/word/2010/wordprocessingInk" xmlns:wne="http://schemas.microsoft.com/office/word/2006/wordml" xmlns:wps="http://schemas.microsoft.com/office/word/2010/wordprocessingShape" mc:Ignorable="w14 w15 w16se w16cid wp14">
+  <w15:person w15:author="Phelps, Elizabeth">
+    <w15:presenceInfo w15:providerId="AD" w15:userId="S::phelps@fas.harvard.edu::a13992fe-ab52-4d16-9e3d-6015edb30735"/>
+  </w15:person>
+</w15:people>
+</file>
+
 <file path=word/styles.xml><?xml version="1.0" encoding="utf-8"?>
-<w:styles xmlns:mc="http://schemas.openxmlformats.org/markup-compatibility/2006" xmlns:r="http://schemas.openxmlformats.org/officeDocument/2006/relationships" xmlns:w="http://schemas.openxmlformats.org/wordprocessingml/2006/main" xmlns:w14="http://schemas.microsoft.com/office/word/2010/wordml" xmlns:w15="http://schemas.microsoft.com/office/word/2012/wordml" xmlns:w16cex="http://schemas.microsoft.com/office/word/2018/wordml/cex" xmlns:w16cid="http://schemas.microsoft.com/office/word/2016/wordml/cid" xmlns:w16="http://schemas.microsoft.com/office/word/2018/wordml" xmlns:w16sdtdh="http://schemas.microsoft.com/office/word/2020/wordml/sdtdatahash" xmlns:w16se="http://schemas.microsoft.com/office/word/2015/wordml/symex" mc:Ignorable="w14 w15 w16se w16cid w16 w16cex w16sdtdh">
+<w:styles xmlns:mc="http://schemas.openxmlformats.org/markup-compatibility/2006" xmlns:r="http://schemas.openxmlformats.org/officeDocument/2006/relationships" xmlns:w="http://schemas.openxmlformats.org/wordprocessingml/2006/main" xmlns:w14="http://schemas.microsoft.com/office/word/2010/wordml" xmlns:w15="http://schemas.microsoft.com/office/word/2012/wordml" xmlns:w16cid="http://schemas.microsoft.com/office/word/2016/wordml/cid" xmlns:w16se="http://schemas.microsoft.com/office/word/2015/wordml/symex" mc:Ignorable="w14 w15 w16se w16cid">
   <w:docDefaults>
     <w:rPrDefault>
       <w:rPr>
@@ -47110,7 +46524,7 @@
     </w:rPrDefault>
     <w:pPrDefault/>
   </w:docDefaults>
-  <w:latentStyles w:defLockedState="0" w:defUIPriority="99" w:defSemiHidden="0" w:defUnhideWhenUsed="0" w:defQFormat="0" w:count="376">
+  <w:latentStyles w:defLockedState="0" w:defUIPriority="99" w:defSemiHidden="0" w:defUnhideWhenUsed="0" w:defQFormat="0" w:count="375">
     <w:lsdException w:name="Normal" w:uiPriority="0" w:qFormat="1"/>
     <w:lsdException w:name="heading 1" w:uiPriority="9" w:qFormat="1"/>
     <w:lsdException w:name="heading 2" w:semiHidden="1" w:uiPriority="9" w:unhideWhenUsed="1" w:qFormat="1"/>
@@ -47486,7 +46900,6 @@
     <w:lsdException w:name="Smart Hyperlink" w:semiHidden="1" w:unhideWhenUsed="1"/>
     <w:lsdException w:name="Hashtag" w:semiHidden="1" w:unhideWhenUsed="1"/>
     <w:lsdException w:name="Unresolved Mention" w:semiHidden="1" w:unhideWhenUsed="1"/>
-    <w:lsdException w:name="Smart Link" w:semiHidden="1" w:unhideWhenUsed="1"/>
   </w:latentStyles>
   <w:style w:type="paragraph" w:default="1" w:styleId="Normal">
     <w:name w:val="Normal"/>
@@ -47886,7 +47299,7 @@
 </file>
 
 <file path=customXml/itemProps1.xml><?xml version="1.0" encoding="utf-8"?>
-<ds:datastoreItem xmlns:ds="http://schemas.openxmlformats.org/officeDocument/2006/customXml" ds:itemID="{44610C52-B794-5D4C-A39A-5A16F37BC49C}">
+<ds:datastoreItem xmlns:ds="http://schemas.openxmlformats.org/officeDocument/2006/customXml" ds:itemID="{CF0B835D-6265-E44E-AD41-48F5B7D277D8}">
   <ds:schemaRefs>
     <ds:schemaRef ds:uri="http://schemas.openxmlformats.org/officeDocument/2006/bibliography"/>
   </ds:schemaRefs>

</xml_diff>